<commit_message>
Class diagram and Sad corrections
</commit_message>
<xml_diff>
--- a/Documentacion/SAD.docx
+++ b/Documentacion/SAD.docx
@@ -1,6 +1,6 @@
 
 <file path=word/document.xml><?xml version="1.0" encoding="utf-8"?>
-<w:document xmlns:wpc="http://schemas.microsoft.com/office/word/2010/wordprocessingCanvas" xmlns:cx="http://schemas.microsoft.com/office/drawing/2014/chartex" xmlns:cx1="http://schemas.microsoft.com/office/drawing/2015/9/8/chartex" xmlns:cx2="http://schemas.microsoft.com/office/drawing/2015/10/21/chartex" xmlns:cx3="http://schemas.microsoft.com/office/drawing/2016/5/9/chartex" xmlns:cx4="http://schemas.microsoft.com/office/drawing/2016/5/10/chartex" xmlns:cx5="http://schemas.microsoft.com/office/drawing/2016/5/11/chartex" xmlns:cx6="http://schemas.microsoft.com/office/drawing/2016/5/12/chartex" xmlns:cx7="http://schemas.microsoft.com/office/drawing/2016/5/13/chartex" xmlns:cx8="http://schemas.microsoft.com/office/drawing/2016/5/14/chartex" xmlns:mc="http://schemas.openxmlformats.org/markup-compatibility/2006" xmlns:aink="http://schemas.microsoft.com/office/drawing/2016/ink" xmlns:am3d="http://schemas.microsoft.com/office/drawing/2017/model3d" xmlns:o="urn:schemas-microsoft-com:office:office" xmlns:r="http://schemas.openxmlformats.org/officeDocument/2006/relationships" xmlns:m="http://schemas.openxmlformats.org/officeDocument/2006/math" xmlns:v="urn:schemas-microsoft-com:vml" xmlns:wp14="http://schemas.microsoft.com/office/word/2010/wordprocessingDrawing" xmlns:wp="http://schemas.openxmlformats.org/drawingml/2006/wordprocessingDrawing" xmlns:w10="urn:schemas-microsoft-com:office:word" xmlns:w="http://schemas.openxmlformats.org/wordprocessingml/2006/main" xmlns:w14="http://schemas.microsoft.com/office/word/2010/wordml" xmlns:w15="http://schemas.microsoft.com/office/word/2012/wordml" xmlns:w16cid="http://schemas.microsoft.com/office/word/2016/wordml/cid" xmlns:w16se="http://schemas.microsoft.com/office/word/2015/wordml/symex" xmlns:wpg="http://schemas.microsoft.com/office/word/2010/wordprocessingGroup" xmlns:wpi="http://schemas.microsoft.com/office/word/2010/wordprocessingInk" xmlns:wne="http://schemas.microsoft.com/office/word/2006/wordml" xmlns:wps="http://schemas.microsoft.com/office/word/2010/wordprocessingShape" mc:Ignorable="w14 w15 w16se w16cid wp14">
+<w:document xmlns:wpc="http://schemas.microsoft.com/office/word/2010/wordprocessingCanvas" xmlns:mc="http://schemas.openxmlformats.org/markup-compatibility/2006" xmlns:o="urn:schemas-microsoft-com:office:office" xmlns:r="http://schemas.openxmlformats.org/officeDocument/2006/relationships" xmlns:m="http://schemas.openxmlformats.org/officeDocument/2006/math" xmlns:v="urn:schemas-microsoft-com:vml" xmlns:wp14="http://schemas.microsoft.com/office/word/2010/wordprocessingDrawing" xmlns:wp="http://schemas.openxmlformats.org/drawingml/2006/wordprocessingDrawing" xmlns:w10="urn:schemas-microsoft-com:office:word" xmlns:w="http://schemas.openxmlformats.org/wordprocessingml/2006/main" xmlns:w14="http://schemas.microsoft.com/office/word/2010/wordml" xmlns:wpg="http://schemas.microsoft.com/office/word/2010/wordprocessingGroup" xmlns:wpi="http://schemas.microsoft.com/office/word/2010/wordprocessingInk" xmlns:wne="http://schemas.microsoft.com/office/word/2006/wordml" xmlns:wps="http://schemas.microsoft.com/office/word/2010/wordprocessingShape" mc:Ignorable="w14 wp14">
   <w:body>
     <w:p>
       <w:pPr>
@@ -16,11 +16,21 @@
         <w:pStyle w:val="Title"/>
         <w:jc w:val="right"/>
       </w:pPr>
-      <w:fldSimple w:instr=" TITLE  \* MERGEFORMAT ">
-        <w:r>
-          <w:t>Software Architecture Document</w:t>
-        </w:r>
-      </w:fldSimple>
+      <w:r>
+        <w:fldChar w:fldCharType="begin"/>
+      </w:r>
+      <w:r>
+        <w:instrText xml:space="preserve"> TITLE  \* MERGEFORMAT </w:instrText>
+      </w:r>
+      <w:r>
+        <w:fldChar w:fldCharType="separate"/>
+      </w:r>
+      <w:r>
+        <w:t>Software Architecture Document</w:t>
+      </w:r>
+      <w:r>
+        <w:fldChar w:fldCharType="end"/>
+      </w:r>
     </w:p>
     <w:p>
       <w:pPr>
@@ -64,8 +74,8 @@
     <w:p>
       <w:pPr>
         <w:sectPr>
-          <w:headerReference w:type="default" r:id="rId7"/>
-          <w:footerReference w:type="even" r:id="rId8"/>
+          <w:headerReference w:type="default" r:id="rId8"/>
+          <w:footerReference w:type="even" r:id="rId9"/>
           <w:pgSz w:w="12240" w:h="15840" w:code="1"/>
           <w:pgMar w:top="1440" w:right="1440" w:bottom="1440" w:left="1440" w:header="720" w:footer="720" w:gutter="0"/>
           <w:cols w:space="720"/>
@@ -1985,11 +1995,22 @@
       <w:r>
         <w:br w:type="page"/>
       </w:r>
-      <w:fldSimple w:instr=" TITLE  \* MERGEFORMAT ">
-        <w:r>
-          <w:t>Software Architecture Document</w:t>
-        </w:r>
-      </w:fldSimple>
+      <w:r>
+        <w:lastRenderedPageBreak/>
+        <w:fldChar w:fldCharType="begin"/>
+      </w:r>
+      <w:r>
+        <w:instrText xml:space="preserve"> TITLE  \* MERGEFORMAT </w:instrText>
+      </w:r>
+      <w:r>
+        <w:fldChar w:fldCharType="separate"/>
+      </w:r>
+      <w:r>
+        <w:t>Software Architecture Document</w:t>
+      </w:r>
+      <w:r>
+        <w:fldChar w:fldCharType="end"/>
+      </w:r>
       <w:r>
         <w:t xml:space="preserve"> </w:t>
       </w:r>
@@ -2024,15 +2045,7 @@
       </w:pPr>
       <w:bookmarkStart w:id="4" w:name="_Toc456598588"/>
       <w:r>
-        <w:t xml:space="preserve">This document provides a comprehensive architectural overview of the system, using </w:t>
-      </w:r>
-      <w:proofErr w:type="gramStart"/>
-      <w:r>
-        <w:t>a number of</w:t>
-      </w:r>
-      <w:proofErr w:type="gramEnd"/>
-      <w:r>
-        <w:t xml:space="preserve"> different architectural views to depict different aspects of the system. It is intended to capture and convey the significant architectural decisions which have been made on the system.</w:t>
+        <w:t>This document provides a comprehensive architectural overview of the system, using a number of different architectural views to depict different aspects of the system. It is intended to capture and convey the significant architectural decisions which have been made on the system.</w:t>
       </w:r>
     </w:p>
     <w:p>
@@ -2148,53 +2161,48 @@
         <w:ind w:left="720"/>
       </w:pPr>
       <w:r>
-        <w:t>-</w:t>
-      </w:r>
-      <w:bookmarkStart w:id="10" w:name="_GoBack"/>
+        <w:t>-Vision Document.</w:t>
+      </w:r>
+    </w:p>
+    <w:p>
+      <w:pPr>
+        <w:ind w:left="720"/>
+      </w:pPr>
+    </w:p>
+    <w:p>
+      <w:pPr>
+        <w:pStyle w:val="Heading2"/>
+      </w:pPr>
+      <w:bookmarkStart w:id="10" w:name="_Toc456598591"/>
+      <w:bookmarkStart w:id="11" w:name="_Toc31531908"/>
+      <w:r>
+        <w:t>Overview</w:t>
+      </w:r>
       <w:bookmarkEnd w:id="10"/>
-      <w:r>
-        <w:t>Vision Document.</w:t>
-      </w:r>
+      <w:bookmarkEnd w:id="11"/>
     </w:p>
     <w:p>
       <w:pPr>
         <w:ind w:left="720"/>
       </w:pPr>
-    </w:p>
-    <w:p>
-      <w:pPr>
-        <w:pStyle w:val="Heading2"/>
-      </w:pPr>
-      <w:bookmarkStart w:id="11" w:name="_Toc456598591"/>
-      <w:bookmarkStart w:id="12" w:name="_Toc31531908"/>
-      <w:r>
-        <w:t>Overview</w:t>
-      </w:r>
-      <w:bookmarkEnd w:id="11"/>
+      <w:r>
+        <w:t>See table of contents.</w:t>
+      </w:r>
+    </w:p>
+    <w:p>
+      <w:pPr>
+        <w:ind w:left="720"/>
+      </w:pPr>
+    </w:p>
+    <w:p>
+      <w:pPr>
+        <w:pStyle w:val="Heading1"/>
+      </w:pPr>
+      <w:bookmarkStart w:id="12" w:name="_Toc31531909"/>
+      <w:r>
+        <w:t>Architectural Representation</w:t>
+      </w:r>
       <w:bookmarkEnd w:id="12"/>
-    </w:p>
-    <w:p>
-      <w:pPr>
-        <w:ind w:left="720"/>
-      </w:pPr>
-      <w:r>
-        <w:t>See table of contents.</w:t>
-      </w:r>
-    </w:p>
-    <w:p>
-      <w:pPr>
-        <w:ind w:left="720"/>
-      </w:pPr>
-    </w:p>
-    <w:p>
-      <w:pPr>
-        <w:pStyle w:val="Heading1"/>
-      </w:pPr>
-      <w:bookmarkStart w:id="13" w:name="_Toc31531909"/>
-      <w:r>
-        <w:t>Architectural Representation</w:t>
-      </w:r>
-      <w:bookmarkEnd w:id="13"/>
       <w:r>
         <w:t xml:space="preserve"> </w:t>
       </w:r>
@@ -2231,11 +2239,11 @@
       <w:pPr>
         <w:pStyle w:val="Heading1"/>
       </w:pPr>
-      <w:bookmarkStart w:id="14" w:name="_Toc31531910"/>
+      <w:bookmarkStart w:id="13" w:name="_Toc31531910"/>
       <w:r>
         <w:t>Architectural Goals and Constraints</w:t>
       </w:r>
-      <w:bookmarkEnd w:id="14"/>
+      <w:bookmarkEnd w:id="13"/>
       <w:r>
         <w:t xml:space="preserve"> </w:t>
       </w:r>
@@ -2268,11 +2276,11 @@
       <w:pPr>
         <w:pStyle w:val="Heading1"/>
       </w:pPr>
-      <w:bookmarkStart w:id="15" w:name="_Toc31531911"/>
+      <w:bookmarkStart w:id="14" w:name="_Toc31531911"/>
       <w:r>
         <w:t>Use-Case View</w:t>
       </w:r>
-      <w:bookmarkEnd w:id="15"/>
+      <w:bookmarkEnd w:id="14"/>
       <w:r>
         <w:t xml:space="preserve"> </w:t>
       </w:r>
@@ -2545,32 +2553,136 @@
       <w:pPr>
         <w:pStyle w:val="Heading1"/>
       </w:pPr>
-      <w:bookmarkStart w:id="16" w:name="_Toc31531912"/>
+      <w:bookmarkStart w:id="15" w:name="_Toc31531912"/>
       <w:r>
         <w:lastRenderedPageBreak/>
         <w:t>Logical View</w:t>
       </w:r>
+      <w:bookmarkEnd w:id="15"/>
+      <w:r>
+        <w:t xml:space="preserve"> </w:t>
+      </w:r>
+    </w:p>
+    <w:p>
+      <w:pPr>
+        <w:pStyle w:val="Heading2"/>
+      </w:pPr>
+      <w:bookmarkStart w:id="16" w:name="_Toc31531913"/>
+      <w:r>
+        <w:t>Overview</w:t>
+      </w:r>
       <w:bookmarkEnd w:id="16"/>
+    </w:p>
+    <w:p>
+      <w:pPr>
+        <w:ind w:left="720"/>
+      </w:pPr>
+      <w:r>
+        <w:t>This subsection describes the overall decomposition of the design model.</w:t>
+      </w:r>
+    </w:p>
+    <w:p>
+      <w:pPr>
+        <w:ind w:left="720"/>
+      </w:pPr>
+    </w:p>
+    <w:p>
+      <w:pPr>
+        <w:pStyle w:val="Heading2"/>
+      </w:pPr>
+      <w:bookmarkStart w:id="17" w:name="_Toc31531914"/>
+      <w:r>
+        <w:t>Architecturally Significant Design Packages</w:t>
+      </w:r>
+      <w:bookmarkEnd w:id="17"/>
+    </w:p>
+    <w:p>
+      <w:pPr>
+        <w:ind w:left="720"/>
+      </w:pPr>
+      <w:r>
+        <w:t>The design packages are divided in Model, View and Data and their link is in the next image.</w:t>
+      </w:r>
+    </w:p>
+    <w:p>
+      <w:pPr>
+        <w:ind w:left="720"/>
+      </w:pPr>
+    </w:p>
+    <w:p>
+      <w:pPr>
+        <w:ind w:left="720"/>
+      </w:pPr>
+      <w:r>
+        <w:pict>
+          <v:shapetype id="_x0000_t75" coordsize="21600,21600" o:spt="75" o:preferrelative="t" path="m@4@5l@4@11@9@11@9@5xe" filled="f" stroked="f">
+            <v:stroke joinstyle="miter"/>
+            <v:formulas>
+              <v:f eqn="if lineDrawn pixelLineWidth 0"/>
+              <v:f eqn="sum @0 1 0"/>
+              <v:f eqn="sum 0 0 @1"/>
+              <v:f eqn="prod @2 1 2"/>
+              <v:f eqn="prod @3 21600 pixelWidth"/>
+              <v:f eqn="prod @3 21600 pixelHeight"/>
+              <v:f eqn="sum @0 0 1"/>
+              <v:f eqn="prod @6 1 2"/>
+              <v:f eqn="prod @7 21600 pixelWidth"/>
+              <v:f eqn="sum @8 21600 0"/>
+              <v:f eqn="prod @7 21600 pixelHeight"/>
+              <v:f eqn="sum @10 21600 0"/>
+            </v:formulas>
+            <v:path o:extrusionok="f" gradientshapeok="t" o:connecttype="rect"/>
+            <o:lock v:ext="edit" aspectratio="t"/>
+          </v:shapetype>
+          <v:shape id="_x0000_i1025" type="#_x0000_t75" style="width:428.25pt;height:286.5pt">
+            <v:imagedata r:id="rId10" o:title="Package Diagram"/>
+          </v:shape>
+        </w:pict>
+      </w:r>
+    </w:p>
+    <w:p/>
+    <w:p>
+      <w:pPr>
+        <w:pStyle w:val="Heading2"/>
+      </w:pPr>
+      <w:bookmarkStart w:id="18" w:name="_Toc31531915"/>
+      <w:r>
+        <w:t>Use-Case Realizations</w:t>
+      </w:r>
+      <w:bookmarkEnd w:id="18"/>
+    </w:p>
+    <w:p>
+      <w:pPr>
+        <w:ind w:left="720"/>
+      </w:pPr>
+      <w:r>
+        <w:t>See Use-Case view.</w:t>
+      </w:r>
+    </w:p>
+    <w:p>
+      <w:pPr>
+        <w:ind w:left="720"/>
+      </w:pPr>
+    </w:p>
+    <w:p>
+      <w:pPr>
+        <w:pStyle w:val="Heading1"/>
+      </w:pPr>
+      <w:bookmarkStart w:id="19" w:name="_Toc31531916"/>
+      <w:r>
+        <w:t>Process View</w:t>
+      </w:r>
+      <w:bookmarkEnd w:id="19"/>
       <w:r>
         <w:t xml:space="preserve"> </w:t>
       </w:r>
     </w:p>
     <w:p>
       <w:pPr>
-        <w:pStyle w:val="Heading2"/>
-      </w:pPr>
-      <w:bookmarkStart w:id="17" w:name="_Toc31531913"/>
-      <w:r>
-        <w:t>Overview</w:t>
-      </w:r>
-      <w:bookmarkEnd w:id="17"/>
-    </w:p>
-    <w:p>
-      <w:pPr>
         <w:ind w:left="720"/>
       </w:pPr>
       <w:r>
-        <w:t>This subsection describes the overall decomposition of the design model.</w:t>
+        <w:t>No process views.</w:t>
       </w:r>
     </w:p>
     <w:p>
@@ -2580,152 +2692,31 @@
     </w:p>
     <w:p>
       <w:pPr>
-        <w:pStyle w:val="Heading2"/>
-      </w:pPr>
-      <w:bookmarkStart w:id="18" w:name="_Toc31531914"/>
-      <w:r>
-        <w:t>Architecturally Significant Design Packages</w:t>
-      </w:r>
-      <w:bookmarkEnd w:id="18"/>
+        <w:pStyle w:val="Heading1"/>
+      </w:pPr>
+      <w:bookmarkStart w:id="20" w:name="_Toc31531917"/>
+      <w:r>
+        <w:lastRenderedPageBreak/>
+        <w:t>Deployment View</w:t>
+      </w:r>
+      <w:bookmarkEnd w:id="20"/>
+      <w:r>
+        <w:t xml:space="preserve"> </w:t>
+      </w:r>
+      <w:bookmarkStart w:id="21" w:name="_GoBack"/>
+      <w:bookmarkEnd w:id="21"/>
     </w:p>
     <w:p>
       <w:pPr>
         <w:ind w:left="720"/>
       </w:pPr>
       <w:r>
-        <w:t>The default package includes the most important classes to interact between themselves:</w:t>
-      </w:r>
-    </w:p>
-    <w:p>
-      <w:pPr>
-        <w:numPr>
-          <w:ilvl w:val="0"/>
-          <w:numId w:val="24"/>
-        </w:numPr>
-      </w:pPr>
-      <w:r>
-        <w:t>Buyer</w:t>
-      </w:r>
-    </w:p>
-    <w:p>
-      <w:pPr>
-        <w:numPr>
-          <w:ilvl w:val="0"/>
-          <w:numId w:val="24"/>
-        </w:numPr>
-      </w:pPr>
-      <w:r>
-        <w:t>Item</w:t>
-      </w:r>
-    </w:p>
-    <w:p>
-      <w:pPr>
-        <w:numPr>
-          <w:ilvl w:val="0"/>
-          <w:numId w:val="24"/>
-        </w:numPr>
-      </w:pPr>
-      <w:r>
-        <w:t>Sale</w:t>
-      </w:r>
-    </w:p>
-    <w:p>
-      <w:pPr>
-        <w:numPr>
-          <w:ilvl w:val="0"/>
-          <w:numId w:val="24"/>
-        </w:numPr>
-      </w:pPr>
-      <w:r>
-        <w:t>Seller</w:t>
-      </w:r>
-    </w:p>
-    <w:p>
-      <w:pPr>
-        <w:numPr>
-          <w:ilvl w:val="0"/>
-          <w:numId w:val="24"/>
-        </w:numPr>
-      </w:pPr>
-      <w:r>
-        <w:t>User</w:t>
-      </w:r>
-    </w:p>
-    <w:p/>
-    <w:p>
-      <w:pPr>
-        <w:pStyle w:val="Heading2"/>
-      </w:pPr>
-      <w:bookmarkStart w:id="19" w:name="_Toc31531915"/>
-      <w:r>
-        <w:t>Use-Case Realizations</w:t>
-      </w:r>
-      <w:bookmarkEnd w:id="19"/>
-    </w:p>
-    <w:p>
-      <w:pPr>
-        <w:ind w:left="720"/>
-      </w:pPr>
-      <w:r>
-        <w:t>See Use-Case view.</w:t>
-      </w:r>
-    </w:p>
-    <w:p>
-      <w:pPr>
-        <w:ind w:left="720"/>
-      </w:pPr>
-    </w:p>
-    <w:p>
-      <w:pPr>
-        <w:pStyle w:val="Heading1"/>
-      </w:pPr>
-      <w:bookmarkStart w:id="20" w:name="_Toc31531916"/>
-      <w:r>
-        <w:t>Process View</w:t>
-      </w:r>
-      <w:bookmarkEnd w:id="20"/>
-      <w:r>
-        <w:t xml:space="preserve"> </w:t>
-      </w:r>
-    </w:p>
-    <w:p>
-      <w:pPr>
-        <w:ind w:left="720"/>
-      </w:pPr>
-      <w:r>
-        <w:t>No process views.</w:t>
-      </w:r>
-    </w:p>
-    <w:p>
-      <w:pPr>
-        <w:ind w:left="720"/>
-      </w:pPr>
-    </w:p>
-    <w:p>
-      <w:pPr>
-        <w:pStyle w:val="Heading1"/>
-      </w:pPr>
-      <w:bookmarkStart w:id="21" w:name="_Toc31531917"/>
-      <w:r>
-        <w:t>Deployment View</w:t>
-      </w:r>
-      <w:bookmarkEnd w:id="21"/>
-      <w:r>
-        <w:t xml:space="preserve"> </w:t>
-      </w:r>
-    </w:p>
-    <w:p>
-      <w:pPr>
-        <w:ind w:left="720"/>
-      </w:pPr>
-      <w:r>
-        <w:t>No deployment views.</w:t>
-      </w:r>
-    </w:p>
-    <w:p>
-      <w:pPr>
-        <w:ind w:left="720"/>
-      </w:pPr>
+        <w:pict>
+          <v:shape id="_x0000_i1026" type="#_x0000_t75" style="width:344.25pt;height:158.25pt">
+            <v:imagedata r:id="rId11" o:title="Deployment"/>
+          </v:shape>
+        </w:pict>
+      </w:r>
     </w:p>
     <w:p>
       <w:pPr>
@@ -2857,10 +2848,10 @@
       </w:pPr>
     </w:p>
     <w:sectPr>
-      <w:headerReference w:type="default" r:id="rId9"/>
-      <w:footerReference w:type="default" r:id="rId10"/>
-      <w:headerReference w:type="first" r:id="rId11"/>
-      <w:footerReference w:type="first" r:id="rId12"/>
+      <w:headerReference w:type="default" r:id="rId12"/>
+      <w:footerReference w:type="default" r:id="rId13"/>
+      <w:headerReference w:type="first" r:id="rId14"/>
+      <w:footerReference w:type="first" r:id="rId15"/>
       <w:pgSz w:w="12240" w:h="15840" w:code="1"/>
       <w:pgMar w:top="1440" w:right="1440" w:bottom="1440" w:left="1440" w:header="720" w:footer="720" w:gutter="0"/>
       <w:cols w:space="720"/>
@@ -2870,7 +2861,7 @@
 </file>
 
 <file path=word/endnotes.xml><?xml version="1.0" encoding="utf-8"?>
-<w:endnotes xmlns:wpc="http://schemas.microsoft.com/office/word/2010/wordprocessingCanvas" xmlns:cx="http://schemas.microsoft.com/office/drawing/2014/chartex" xmlns:cx1="http://schemas.microsoft.com/office/drawing/2015/9/8/chartex" xmlns:cx2="http://schemas.microsoft.com/office/drawing/2015/10/21/chartex" xmlns:cx3="http://schemas.microsoft.com/office/drawing/2016/5/9/chartex" xmlns:cx4="http://schemas.microsoft.com/office/drawing/2016/5/10/chartex" xmlns:cx5="http://schemas.microsoft.com/office/drawing/2016/5/11/chartex" xmlns:cx6="http://schemas.microsoft.com/office/drawing/2016/5/12/chartex" xmlns:cx7="http://schemas.microsoft.com/office/drawing/2016/5/13/chartex" xmlns:cx8="http://schemas.microsoft.com/office/drawing/2016/5/14/chartex" xmlns:mc="http://schemas.openxmlformats.org/markup-compatibility/2006" xmlns:aink="http://schemas.microsoft.com/office/drawing/2016/ink" xmlns:am3d="http://schemas.microsoft.com/office/drawing/2017/model3d" xmlns:o="urn:schemas-microsoft-com:office:office" xmlns:r="http://schemas.openxmlformats.org/officeDocument/2006/relationships" xmlns:m="http://schemas.openxmlformats.org/officeDocument/2006/math" xmlns:v="urn:schemas-microsoft-com:vml" xmlns:wp14="http://schemas.microsoft.com/office/word/2010/wordprocessingDrawing" xmlns:wp="http://schemas.openxmlformats.org/drawingml/2006/wordprocessingDrawing" xmlns:w10="urn:schemas-microsoft-com:office:word" xmlns:w="http://schemas.openxmlformats.org/wordprocessingml/2006/main" xmlns:w14="http://schemas.microsoft.com/office/word/2010/wordml" xmlns:w15="http://schemas.microsoft.com/office/word/2012/wordml" xmlns:w16cid="http://schemas.microsoft.com/office/word/2016/wordml/cid" xmlns:w16se="http://schemas.microsoft.com/office/word/2015/wordml/symex" xmlns:wpg="http://schemas.microsoft.com/office/word/2010/wordprocessingGroup" xmlns:wpi="http://schemas.microsoft.com/office/word/2010/wordprocessingInk" xmlns:wne="http://schemas.microsoft.com/office/word/2006/wordml" xmlns:wps="http://schemas.microsoft.com/office/word/2010/wordprocessingShape" mc:Ignorable="w14 w15 w16se w16cid wp14">
+<w:endnotes xmlns:wpc="http://schemas.microsoft.com/office/word/2010/wordprocessingCanvas" xmlns:mc="http://schemas.openxmlformats.org/markup-compatibility/2006" xmlns:o="urn:schemas-microsoft-com:office:office" xmlns:r="http://schemas.openxmlformats.org/officeDocument/2006/relationships" xmlns:m="http://schemas.openxmlformats.org/officeDocument/2006/math" xmlns:v="urn:schemas-microsoft-com:vml" xmlns:wp14="http://schemas.microsoft.com/office/word/2010/wordprocessingDrawing" xmlns:wp="http://schemas.openxmlformats.org/drawingml/2006/wordprocessingDrawing" xmlns:w10="urn:schemas-microsoft-com:office:word" xmlns:w="http://schemas.openxmlformats.org/wordprocessingml/2006/main" xmlns:w14="http://schemas.microsoft.com/office/word/2010/wordml" xmlns:wpg="http://schemas.microsoft.com/office/word/2010/wordprocessingGroup" xmlns:wpi="http://schemas.microsoft.com/office/word/2010/wordprocessingInk" xmlns:wne="http://schemas.microsoft.com/office/word/2006/wordml" xmlns:wps="http://schemas.microsoft.com/office/word/2010/wordprocessingShape" mc:Ignorable="w14 wp14">
   <w:endnote w:type="separator" w:id="-1">
     <w:p>
       <w:pPr>
@@ -2895,7 +2886,7 @@
 </file>
 
 <file path=word/footer1.xml><?xml version="1.0" encoding="utf-8"?>
-<w:ftr xmlns:wpc="http://schemas.microsoft.com/office/word/2010/wordprocessingCanvas" xmlns:cx="http://schemas.microsoft.com/office/drawing/2014/chartex" xmlns:cx1="http://schemas.microsoft.com/office/drawing/2015/9/8/chartex" xmlns:cx2="http://schemas.microsoft.com/office/drawing/2015/10/21/chartex" xmlns:cx3="http://schemas.microsoft.com/office/drawing/2016/5/9/chartex" xmlns:cx4="http://schemas.microsoft.com/office/drawing/2016/5/10/chartex" xmlns:cx5="http://schemas.microsoft.com/office/drawing/2016/5/11/chartex" xmlns:cx6="http://schemas.microsoft.com/office/drawing/2016/5/12/chartex" xmlns:cx7="http://schemas.microsoft.com/office/drawing/2016/5/13/chartex" xmlns:cx8="http://schemas.microsoft.com/office/drawing/2016/5/14/chartex" xmlns:mc="http://schemas.openxmlformats.org/markup-compatibility/2006" xmlns:aink="http://schemas.microsoft.com/office/drawing/2016/ink" xmlns:am3d="http://schemas.microsoft.com/office/drawing/2017/model3d" xmlns:o="urn:schemas-microsoft-com:office:office" xmlns:r="http://schemas.openxmlformats.org/officeDocument/2006/relationships" xmlns:m="http://schemas.openxmlformats.org/officeDocument/2006/math" xmlns:v="urn:schemas-microsoft-com:vml" xmlns:wp14="http://schemas.microsoft.com/office/word/2010/wordprocessingDrawing" xmlns:wp="http://schemas.openxmlformats.org/drawingml/2006/wordprocessingDrawing" xmlns:w10="urn:schemas-microsoft-com:office:word" xmlns:w="http://schemas.openxmlformats.org/wordprocessingml/2006/main" xmlns:w14="http://schemas.microsoft.com/office/word/2010/wordml" xmlns:w15="http://schemas.microsoft.com/office/word/2012/wordml" xmlns:w16cid="http://schemas.microsoft.com/office/word/2016/wordml/cid" xmlns:w16se="http://schemas.microsoft.com/office/word/2015/wordml/symex" xmlns:wpg="http://schemas.microsoft.com/office/word/2010/wordprocessingGroup" xmlns:wpi="http://schemas.microsoft.com/office/word/2010/wordprocessingInk" xmlns:wne="http://schemas.microsoft.com/office/word/2006/wordml" xmlns:wps="http://schemas.microsoft.com/office/word/2010/wordprocessingShape" mc:Ignorable="w14 w15 w16se w16cid wp14">
+<w:ftr xmlns:wpc="http://schemas.microsoft.com/office/word/2010/wordprocessingCanvas" xmlns:mc="http://schemas.openxmlformats.org/markup-compatibility/2006" xmlns:o="urn:schemas-microsoft-com:office:office" xmlns:r="http://schemas.openxmlformats.org/officeDocument/2006/relationships" xmlns:m="http://schemas.openxmlformats.org/officeDocument/2006/math" xmlns:v="urn:schemas-microsoft-com:vml" xmlns:wp14="http://schemas.microsoft.com/office/word/2010/wordprocessingDrawing" xmlns:wp="http://schemas.openxmlformats.org/drawingml/2006/wordprocessingDrawing" xmlns:w10="urn:schemas-microsoft-com:office:word" xmlns:w="http://schemas.openxmlformats.org/wordprocessingml/2006/main" xmlns:w14="http://schemas.microsoft.com/office/word/2010/wordml" xmlns:wpg="http://schemas.microsoft.com/office/word/2010/wordprocessingGroup" xmlns:wpi="http://schemas.microsoft.com/office/word/2010/wordprocessingInk" xmlns:wne="http://schemas.microsoft.com/office/word/2006/wordml" xmlns:wps="http://schemas.microsoft.com/office/word/2010/wordprocessingShape" mc:Ignorable="w14 wp14">
   <w:p>
     <w:pPr>
       <w:pStyle w:val="Footer"/>
@@ -2933,7 +2924,7 @@
 </file>
 
 <file path=word/footer2.xml><?xml version="1.0" encoding="utf-8"?>
-<w:ftr xmlns:wpc="http://schemas.microsoft.com/office/word/2010/wordprocessingCanvas" xmlns:cx="http://schemas.microsoft.com/office/drawing/2014/chartex" xmlns:cx1="http://schemas.microsoft.com/office/drawing/2015/9/8/chartex" xmlns:cx2="http://schemas.microsoft.com/office/drawing/2015/10/21/chartex" xmlns:cx3="http://schemas.microsoft.com/office/drawing/2016/5/9/chartex" xmlns:cx4="http://schemas.microsoft.com/office/drawing/2016/5/10/chartex" xmlns:cx5="http://schemas.microsoft.com/office/drawing/2016/5/11/chartex" xmlns:cx6="http://schemas.microsoft.com/office/drawing/2016/5/12/chartex" xmlns:cx7="http://schemas.microsoft.com/office/drawing/2016/5/13/chartex" xmlns:cx8="http://schemas.microsoft.com/office/drawing/2016/5/14/chartex" xmlns:mc="http://schemas.openxmlformats.org/markup-compatibility/2006" xmlns:aink="http://schemas.microsoft.com/office/drawing/2016/ink" xmlns:am3d="http://schemas.microsoft.com/office/drawing/2017/model3d" xmlns:o="urn:schemas-microsoft-com:office:office" xmlns:r="http://schemas.openxmlformats.org/officeDocument/2006/relationships" xmlns:m="http://schemas.openxmlformats.org/officeDocument/2006/math" xmlns:v="urn:schemas-microsoft-com:vml" xmlns:wp14="http://schemas.microsoft.com/office/word/2010/wordprocessingDrawing" xmlns:wp="http://schemas.openxmlformats.org/drawingml/2006/wordprocessingDrawing" xmlns:w10="urn:schemas-microsoft-com:office:word" xmlns:w="http://schemas.openxmlformats.org/wordprocessingml/2006/main" xmlns:w14="http://schemas.microsoft.com/office/word/2010/wordml" xmlns:w15="http://schemas.microsoft.com/office/word/2012/wordml" xmlns:w16cid="http://schemas.microsoft.com/office/word/2016/wordml/cid" xmlns:w16se="http://schemas.microsoft.com/office/word/2015/wordml/symex" xmlns:wpg="http://schemas.microsoft.com/office/word/2010/wordprocessingGroup" xmlns:wpi="http://schemas.microsoft.com/office/word/2010/wordprocessingInk" xmlns:wne="http://schemas.microsoft.com/office/word/2006/wordml" xmlns:wps="http://schemas.microsoft.com/office/word/2010/wordprocessingShape" mc:Ignorable="w14 w15 w16se w16cid wp14">
+<w:ftr xmlns:wpc="http://schemas.microsoft.com/office/word/2010/wordprocessingCanvas" xmlns:mc="http://schemas.openxmlformats.org/markup-compatibility/2006" xmlns:o="urn:schemas-microsoft-com:office:office" xmlns:r="http://schemas.openxmlformats.org/officeDocument/2006/relationships" xmlns:m="http://schemas.openxmlformats.org/officeDocument/2006/math" xmlns:v="urn:schemas-microsoft-com:vml" xmlns:wp14="http://schemas.microsoft.com/office/word/2010/wordprocessingDrawing" xmlns:wp="http://schemas.openxmlformats.org/drawingml/2006/wordprocessingDrawing" xmlns:w10="urn:schemas-microsoft-com:office:word" xmlns:w="http://schemas.openxmlformats.org/wordprocessingml/2006/main" xmlns:w14="http://schemas.microsoft.com/office/word/2010/wordml" xmlns:wpg="http://schemas.microsoft.com/office/word/2010/wordprocessingGroup" xmlns:wpi="http://schemas.microsoft.com/office/word/2010/wordprocessingInk" xmlns:wne="http://schemas.microsoft.com/office/word/2006/wordml" xmlns:wps="http://schemas.microsoft.com/office/word/2010/wordprocessingShape" mc:Ignorable="w14 wp14">
   <w:tbl>
     <w:tblPr>
       <w:tblW w:w="0" w:type="auto"/>
@@ -3056,7 +3047,7 @@
               <w:rStyle w:val="PageNumber"/>
               <w:noProof/>
             </w:rPr>
-            <w:t>5</w:t>
+            <w:t>4</w:t>
           </w:r>
           <w:r>
             <w:rPr>
@@ -3093,7 +3084,7 @@
               <w:rStyle w:val="PageNumber"/>
               <w:noProof/>
             </w:rPr>
-            <w:t>5</w:t>
+            <w:t>6</w:t>
           </w:r>
           <w:r>
             <w:rPr>
@@ -3114,7 +3105,7 @@
 </file>
 
 <file path=word/footer3.xml><?xml version="1.0" encoding="utf-8"?>
-<w:ftr xmlns:wpc="http://schemas.microsoft.com/office/word/2010/wordprocessingCanvas" xmlns:cx="http://schemas.microsoft.com/office/drawing/2014/chartex" xmlns:cx1="http://schemas.microsoft.com/office/drawing/2015/9/8/chartex" xmlns:cx2="http://schemas.microsoft.com/office/drawing/2015/10/21/chartex" xmlns:cx3="http://schemas.microsoft.com/office/drawing/2016/5/9/chartex" xmlns:cx4="http://schemas.microsoft.com/office/drawing/2016/5/10/chartex" xmlns:cx5="http://schemas.microsoft.com/office/drawing/2016/5/11/chartex" xmlns:cx6="http://schemas.microsoft.com/office/drawing/2016/5/12/chartex" xmlns:cx7="http://schemas.microsoft.com/office/drawing/2016/5/13/chartex" xmlns:cx8="http://schemas.microsoft.com/office/drawing/2016/5/14/chartex" xmlns:mc="http://schemas.openxmlformats.org/markup-compatibility/2006" xmlns:aink="http://schemas.microsoft.com/office/drawing/2016/ink" xmlns:am3d="http://schemas.microsoft.com/office/drawing/2017/model3d" xmlns:o="urn:schemas-microsoft-com:office:office" xmlns:r="http://schemas.openxmlformats.org/officeDocument/2006/relationships" xmlns:m="http://schemas.openxmlformats.org/officeDocument/2006/math" xmlns:v="urn:schemas-microsoft-com:vml" xmlns:wp14="http://schemas.microsoft.com/office/word/2010/wordprocessingDrawing" xmlns:wp="http://schemas.openxmlformats.org/drawingml/2006/wordprocessingDrawing" xmlns:w10="urn:schemas-microsoft-com:office:word" xmlns:w="http://schemas.openxmlformats.org/wordprocessingml/2006/main" xmlns:w14="http://schemas.microsoft.com/office/word/2010/wordml" xmlns:w15="http://schemas.microsoft.com/office/word/2012/wordml" xmlns:w16cid="http://schemas.microsoft.com/office/word/2016/wordml/cid" xmlns:w16se="http://schemas.microsoft.com/office/word/2015/wordml/symex" xmlns:wpg="http://schemas.microsoft.com/office/word/2010/wordprocessingGroup" xmlns:wpi="http://schemas.microsoft.com/office/word/2010/wordprocessingInk" xmlns:wne="http://schemas.microsoft.com/office/word/2006/wordml" xmlns:wps="http://schemas.microsoft.com/office/word/2010/wordprocessingShape" mc:Ignorable="w14 w15 w16se w16cid wp14">
+<w:ftr xmlns:wpc="http://schemas.microsoft.com/office/word/2010/wordprocessingCanvas" xmlns:mc="http://schemas.openxmlformats.org/markup-compatibility/2006" xmlns:o="urn:schemas-microsoft-com:office:office" xmlns:r="http://schemas.openxmlformats.org/officeDocument/2006/relationships" xmlns:m="http://schemas.openxmlformats.org/officeDocument/2006/math" xmlns:v="urn:schemas-microsoft-com:vml" xmlns:wp14="http://schemas.microsoft.com/office/word/2010/wordprocessingDrawing" xmlns:wp="http://schemas.openxmlformats.org/drawingml/2006/wordprocessingDrawing" xmlns:w10="urn:schemas-microsoft-com:office:word" xmlns:w="http://schemas.openxmlformats.org/wordprocessingml/2006/main" xmlns:w14="http://schemas.microsoft.com/office/word/2010/wordml" xmlns:wpg="http://schemas.microsoft.com/office/word/2010/wordprocessingGroup" xmlns:wpi="http://schemas.microsoft.com/office/word/2010/wordprocessingInk" xmlns:wne="http://schemas.microsoft.com/office/word/2006/wordml" xmlns:wps="http://schemas.microsoft.com/office/word/2010/wordprocessingShape" mc:Ignorable="w14 wp14">
   <w:p>
     <w:pPr>
       <w:pStyle w:val="Footer"/>
@@ -3124,7 +3115,7 @@
 </file>
 
 <file path=word/footnotes.xml><?xml version="1.0" encoding="utf-8"?>
-<w:footnotes xmlns:wpc="http://schemas.microsoft.com/office/word/2010/wordprocessingCanvas" xmlns:cx="http://schemas.microsoft.com/office/drawing/2014/chartex" xmlns:cx1="http://schemas.microsoft.com/office/drawing/2015/9/8/chartex" xmlns:cx2="http://schemas.microsoft.com/office/drawing/2015/10/21/chartex" xmlns:cx3="http://schemas.microsoft.com/office/drawing/2016/5/9/chartex" xmlns:cx4="http://schemas.microsoft.com/office/drawing/2016/5/10/chartex" xmlns:cx5="http://schemas.microsoft.com/office/drawing/2016/5/11/chartex" xmlns:cx6="http://schemas.microsoft.com/office/drawing/2016/5/12/chartex" xmlns:cx7="http://schemas.microsoft.com/office/drawing/2016/5/13/chartex" xmlns:cx8="http://schemas.microsoft.com/office/drawing/2016/5/14/chartex" xmlns:mc="http://schemas.openxmlformats.org/markup-compatibility/2006" xmlns:aink="http://schemas.microsoft.com/office/drawing/2016/ink" xmlns:am3d="http://schemas.microsoft.com/office/drawing/2017/model3d" xmlns:o="urn:schemas-microsoft-com:office:office" xmlns:r="http://schemas.openxmlformats.org/officeDocument/2006/relationships" xmlns:m="http://schemas.openxmlformats.org/officeDocument/2006/math" xmlns:v="urn:schemas-microsoft-com:vml" xmlns:wp14="http://schemas.microsoft.com/office/word/2010/wordprocessingDrawing" xmlns:wp="http://schemas.openxmlformats.org/drawingml/2006/wordprocessingDrawing" xmlns:w10="urn:schemas-microsoft-com:office:word" xmlns:w="http://schemas.openxmlformats.org/wordprocessingml/2006/main" xmlns:w14="http://schemas.microsoft.com/office/word/2010/wordml" xmlns:w15="http://schemas.microsoft.com/office/word/2012/wordml" xmlns:w16cid="http://schemas.microsoft.com/office/word/2016/wordml/cid" xmlns:w16se="http://schemas.microsoft.com/office/word/2015/wordml/symex" xmlns:wpg="http://schemas.microsoft.com/office/word/2010/wordprocessingGroup" xmlns:wpi="http://schemas.microsoft.com/office/word/2010/wordprocessingInk" xmlns:wne="http://schemas.microsoft.com/office/word/2006/wordml" xmlns:wps="http://schemas.microsoft.com/office/word/2010/wordprocessingShape" mc:Ignorable="w14 w15 w16se w16cid wp14">
+<w:footnotes xmlns:wpc="http://schemas.microsoft.com/office/word/2010/wordprocessingCanvas" xmlns:mc="http://schemas.openxmlformats.org/markup-compatibility/2006" xmlns:o="urn:schemas-microsoft-com:office:office" xmlns:r="http://schemas.openxmlformats.org/officeDocument/2006/relationships" xmlns:m="http://schemas.openxmlformats.org/officeDocument/2006/math" xmlns:v="urn:schemas-microsoft-com:vml" xmlns:wp14="http://schemas.microsoft.com/office/word/2010/wordprocessingDrawing" xmlns:wp="http://schemas.openxmlformats.org/drawingml/2006/wordprocessingDrawing" xmlns:w10="urn:schemas-microsoft-com:office:word" xmlns:w="http://schemas.openxmlformats.org/wordprocessingml/2006/main" xmlns:w14="http://schemas.microsoft.com/office/word/2010/wordml" xmlns:wpg="http://schemas.microsoft.com/office/word/2010/wordprocessingGroup" xmlns:wpi="http://schemas.microsoft.com/office/word/2010/wordprocessingInk" xmlns:wne="http://schemas.microsoft.com/office/word/2006/wordml" xmlns:wps="http://schemas.microsoft.com/office/word/2010/wordprocessingShape" mc:Ignorable="w14 wp14">
   <w:footnote w:type="separator" w:id="-1">
     <w:p>
       <w:pPr>
@@ -3149,7 +3140,7 @@
 </file>
 
 <file path=word/header1.xml><?xml version="1.0" encoding="utf-8"?>
-<w:hdr xmlns:wpc="http://schemas.microsoft.com/office/word/2010/wordprocessingCanvas" xmlns:cx="http://schemas.microsoft.com/office/drawing/2014/chartex" xmlns:cx1="http://schemas.microsoft.com/office/drawing/2015/9/8/chartex" xmlns:cx2="http://schemas.microsoft.com/office/drawing/2015/10/21/chartex" xmlns:cx3="http://schemas.microsoft.com/office/drawing/2016/5/9/chartex" xmlns:cx4="http://schemas.microsoft.com/office/drawing/2016/5/10/chartex" xmlns:cx5="http://schemas.microsoft.com/office/drawing/2016/5/11/chartex" xmlns:cx6="http://schemas.microsoft.com/office/drawing/2016/5/12/chartex" xmlns:cx7="http://schemas.microsoft.com/office/drawing/2016/5/13/chartex" xmlns:cx8="http://schemas.microsoft.com/office/drawing/2016/5/14/chartex" xmlns:mc="http://schemas.openxmlformats.org/markup-compatibility/2006" xmlns:aink="http://schemas.microsoft.com/office/drawing/2016/ink" xmlns:am3d="http://schemas.microsoft.com/office/drawing/2017/model3d" xmlns:o="urn:schemas-microsoft-com:office:office" xmlns:r="http://schemas.openxmlformats.org/officeDocument/2006/relationships" xmlns:m="http://schemas.openxmlformats.org/officeDocument/2006/math" xmlns:v="urn:schemas-microsoft-com:vml" xmlns:wp14="http://schemas.microsoft.com/office/word/2010/wordprocessingDrawing" xmlns:wp="http://schemas.openxmlformats.org/drawingml/2006/wordprocessingDrawing" xmlns:w10="urn:schemas-microsoft-com:office:word" xmlns:w="http://schemas.openxmlformats.org/wordprocessingml/2006/main" xmlns:w14="http://schemas.microsoft.com/office/word/2010/wordml" xmlns:w15="http://schemas.microsoft.com/office/word/2012/wordml" xmlns:w16cid="http://schemas.microsoft.com/office/word/2016/wordml/cid" xmlns:w16se="http://schemas.microsoft.com/office/word/2015/wordml/symex" xmlns:wpg="http://schemas.microsoft.com/office/word/2010/wordprocessingGroup" xmlns:wpi="http://schemas.microsoft.com/office/word/2010/wordprocessingInk" xmlns:wne="http://schemas.microsoft.com/office/word/2006/wordml" xmlns:wps="http://schemas.microsoft.com/office/word/2010/wordprocessingShape" mc:Ignorable="w14 w15 w16se w16cid wp14">
+<w:hdr xmlns:wpc="http://schemas.microsoft.com/office/word/2010/wordprocessingCanvas" xmlns:mc="http://schemas.openxmlformats.org/markup-compatibility/2006" xmlns:o="urn:schemas-microsoft-com:office:office" xmlns:r="http://schemas.openxmlformats.org/officeDocument/2006/relationships" xmlns:m="http://schemas.openxmlformats.org/officeDocument/2006/math" xmlns:v="urn:schemas-microsoft-com:vml" xmlns:wp14="http://schemas.microsoft.com/office/word/2010/wordprocessingDrawing" xmlns:wp="http://schemas.openxmlformats.org/drawingml/2006/wordprocessingDrawing" xmlns:w10="urn:schemas-microsoft-com:office:word" xmlns:w="http://schemas.openxmlformats.org/wordprocessingml/2006/main" xmlns:w14="http://schemas.microsoft.com/office/word/2010/wordml" xmlns:wpg="http://schemas.microsoft.com/office/word/2010/wordprocessingGroup" xmlns:wpi="http://schemas.microsoft.com/office/word/2010/wordprocessingInk" xmlns:wne="http://schemas.microsoft.com/office/word/2006/wordml" xmlns:wps="http://schemas.microsoft.com/office/word/2010/wordprocessingShape" mc:Ignorable="w14 wp14">
   <w:p>
     <w:pPr>
       <w:rPr>
@@ -3208,7 +3199,7 @@
 </file>
 
 <file path=word/header2.xml><?xml version="1.0" encoding="utf-8"?>
-<w:hdr xmlns:wpc="http://schemas.microsoft.com/office/word/2010/wordprocessingCanvas" xmlns:cx="http://schemas.microsoft.com/office/drawing/2014/chartex" xmlns:cx1="http://schemas.microsoft.com/office/drawing/2015/9/8/chartex" xmlns:cx2="http://schemas.microsoft.com/office/drawing/2015/10/21/chartex" xmlns:cx3="http://schemas.microsoft.com/office/drawing/2016/5/9/chartex" xmlns:cx4="http://schemas.microsoft.com/office/drawing/2016/5/10/chartex" xmlns:cx5="http://schemas.microsoft.com/office/drawing/2016/5/11/chartex" xmlns:cx6="http://schemas.microsoft.com/office/drawing/2016/5/12/chartex" xmlns:cx7="http://schemas.microsoft.com/office/drawing/2016/5/13/chartex" xmlns:cx8="http://schemas.microsoft.com/office/drawing/2016/5/14/chartex" xmlns:mc="http://schemas.openxmlformats.org/markup-compatibility/2006" xmlns:aink="http://schemas.microsoft.com/office/drawing/2016/ink" xmlns:am3d="http://schemas.microsoft.com/office/drawing/2017/model3d" xmlns:o="urn:schemas-microsoft-com:office:office" xmlns:r="http://schemas.openxmlformats.org/officeDocument/2006/relationships" xmlns:m="http://schemas.openxmlformats.org/officeDocument/2006/math" xmlns:v="urn:schemas-microsoft-com:vml" xmlns:wp14="http://schemas.microsoft.com/office/word/2010/wordprocessingDrawing" xmlns:wp="http://schemas.openxmlformats.org/drawingml/2006/wordprocessingDrawing" xmlns:w10="urn:schemas-microsoft-com:office:word" xmlns:w="http://schemas.openxmlformats.org/wordprocessingml/2006/main" xmlns:w14="http://schemas.microsoft.com/office/word/2010/wordml" xmlns:w15="http://schemas.microsoft.com/office/word/2012/wordml" xmlns:w16cid="http://schemas.microsoft.com/office/word/2016/wordml/cid" xmlns:w16se="http://schemas.microsoft.com/office/word/2015/wordml/symex" xmlns:wpg="http://schemas.microsoft.com/office/word/2010/wordprocessingGroup" xmlns:wpi="http://schemas.microsoft.com/office/word/2010/wordprocessingInk" xmlns:wne="http://schemas.microsoft.com/office/word/2006/wordml" xmlns:wps="http://schemas.microsoft.com/office/word/2010/wordprocessingShape" mc:Ignorable="w14 w15 w16se w16cid wp14">
+<w:hdr xmlns:wpc="http://schemas.microsoft.com/office/word/2010/wordprocessingCanvas" xmlns:mc="http://schemas.openxmlformats.org/markup-compatibility/2006" xmlns:o="urn:schemas-microsoft-com:office:office" xmlns:r="http://schemas.openxmlformats.org/officeDocument/2006/relationships" xmlns:m="http://schemas.openxmlformats.org/officeDocument/2006/math" xmlns:v="urn:schemas-microsoft-com:vml" xmlns:wp14="http://schemas.microsoft.com/office/word/2010/wordprocessingDrawing" xmlns:wp="http://schemas.openxmlformats.org/drawingml/2006/wordprocessingDrawing" xmlns:w10="urn:schemas-microsoft-com:office:word" xmlns:w="http://schemas.openxmlformats.org/wordprocessingml/2006/main" xmlns:w14="http://schemas.microsoft.com/office/word/2010/wordml" xmlns:wpg="http://schemas.microsoft.com/office/word/2010/wordprocessingGroup" xmlns:wpi="http://schemas.microsoft.com/office/word/2010/wordprocessingInk" xmlns:wne="http://schemas.microsoft.com/office/word/2006/wordml" xmlns:wps="http://schemas.microsoft.com/office/word/2010/wordprocessingShape" mc:Ignorable="w14 wp14">
   <w:p>
     <w:pPr>
       <w:pStyle w:val="Header"/>
@@ -3218,7 +3209,7 @@
 </file>
 
 <file path=word/header3.xml><?xml version="1.0" encoding="utf-8"?>
-<w:hdr xmlns:wpc="http://schemas.microsoft.com/office/word/2010/wordprocessingCanvas" xmlns:cx="http://schemas.microsoft.com/office/drawing/2014/chartex" xmlns:cx1="http://schemas.microsoft.com/office/drawing/2015/9/8/chartex" xmlns:cx2="http://schemas.microsoft.com/office/drawing/2015/10/21/chartex" xmlns:cx3="http://schemas.microsoft.com/office/drawing/2016/5/9/chartex" xmlns:cx4="http://schemas.microsoft.com/office/drawing/2016/5/10/chartex" xmlns:cx5="http://schemas.microsoft.com/office/drawing/2016/5/11/chartex" xmlns:cx6="http://schemas.microsoft.com/office/drawing/2016/5/12/chartex" xmlns:cx7="http://schemas.microsoft.com/office/drawing/2016/5/13/chartex" xmlns:cx8="http://schemas.microsoft.com/office/drawing/2016/5/14/chartex" xmlns:mc="http://schemas.openxmlformats.org/markup-compatibility/2006" xmlns:aink="http://schemas.microsoft.com/office/drawing/2016/ink" xmlns:am3d="http://schemas.microsoft.com/office/drawing/2017/model3d" xmlns:o="urn:schemas-microsoft-com:office:office" xmlns:r="http://schemas.openxmlformats.org/officeDocument/2006/relationships" xmlns:m="http://schemas.openxmlformats.org/officeDocument/2006/math" xmlns:v="urn:schemas-microsoft-com:vml" xmlns:wp14="http://schemas.microsoft.com/office/word/2010/wordprocessingDrawing" xmlns:wp="http://schemas.openxmlformats.org/drawingml/2006/wordprocessingDrawing" xmlns:w10="urn:schemas-microsoft-com:office:word" xmlns:w="http://schemas.openxmlformats.org/wordprocessingml/2006/main" xmlns:w14="http://schemas.microsoft.com/office/word/2010/wordml" xmlns:w15="http://schemas.microsoft.com/office/word/2012/wordml" xmlns:w16cid="http://schemas.microsoft.com/office/word/2016/wordml/cid" xmlns:w16se="http://schemas.microsoft.com/office/word/2015/wordml/symex" xmlns:wpg="http://schemas.microsoft.com/office/word/2010/wordprocessingGroup" xmlns:wpi="http://schemas.microsoft.com/office/word/2010/wordprocessingInk" xmlns:wne="http://schemas.microsoft.com/office/word/2006/wordml" xmlns:wps="http://schemas.microsoft.com/office/word/2010/wordprocessingShape" mc:Ignorable="w14 w15 w16se w16cid wp14">
+<w:hdr xmlns:wpc="http://schemas.microsoft.com/office/word/2010/wordprocessingCanvas" xmlns:mc="http://schemas.openxmlformats.org/markup-compatibility/2006" xmlns:o="urn:schemas-microsoft-com:office:office" xmlns:r="http://schemas.openxmlformats.org/officeDocument/2006/relationships" xmlns:m="http://schemas.openxmlformats.org/officeDocument/2006/math" xmlns:v="urn:schemas-microsoft-com:vml" xmlns:wp14="http://schemas.microsoft.com/office/word/2010/wordprocessingDrawing" xmlns:wp="http://schemas.openxmlformats.org/drawingml/2006/wordprocessingDrawing" xmlns:w10="urn:schemas-microsoft-com:office:word" xmlns:w="http://schemas.openxmlformats.org/wordprocessingml/2006/main" xmlns:w14="http://schemas.microsoft.com/office/word/2010/wordml" xmlns:wpg="http://schemas.microsoft.com/office/word/2010/wordprocessingGroup" xmlns:wpi="http://schemas.microsoft.com/office/word/2010/wordprocessingInk" xmlns:wne="http://schemas.microsoft.com/office/word/2006/wordml" xmlns:wps="http://schemas.microsoft.com/office/word/2010/wordprocessingShape" mc:Ignorable="w14 wp14">
   <w:p>
     <w:pPr>
       <w:pStyle w:val="Header"/>
@@ -3228,8 +3219,8 @@
 </file>
 
 <file path=word/numbering.xml><?xml version="1.0" encoding="utf-8"?>
-<w:numbering xmlns:wpc="http://schemas.microsoft.com/office/word/2010/wordprocessingCanvas" xmlns:cx="http://schemas.microsoft.com/office/drawing/2014/chartex" xmlns:cx1="http://schemas.microsoft.com/office/drawing/2015/9/8/chartex" xmlns:cx2="http://schemas.microsoft.com/office/drawing/2015/10/21/chartex" xmlns:cx3="http://schemas.microsoft.com/office/drawing/2016/5/9/chartex" xmlns:cx4="http://schemas.microsoft.com/office/drawing/2016/5/10/chartex" xmlns:cx5="http://schemas.microsoft.com/office/drawing/2016/5/11/chartex" xmlns:cx6="http://schemas.microsoft.com/office/drawing/2016/5/12/chartex" xmlns:cx7="http://schemas.microsoft.com/office/drawing/2016/5/13/chartex" xmlns:cx8="http://schemas.microsoft.com/office/drawing/2016/5/14/chartex" xmlns:mc="http://schemas.openxmlformats.org/markup-compatibility/2006" xmlns:aink="http://schemas.microsoft.com/office/drawing/2016/ink" xmlns:am3d="http://schemas.microsoft.com/office/drawing/2017/model3d" xmlns:o="urn:schemas-microsoft-com:office:office" xmlns:r="http://schemas.openxmlformats.org/officeDocument/2006/relationships" xmlns:m="http://schemas.openxmlformats.org/officeDocument/2006/math" xmlns:v="urn:schemas-microsoft-com:vml" xmlns:wp14="http://schemas.microsoft.com/office/word/2010/wordprocessingDrawing" xmlns:wp="http://schemas.openxmlformats.org/drawingml/2006/wordprocessingDrawing" xmlns:w10="urn:schemas-microsoft-com:office:word" xmlns:w="http://schemas.openxmlformats.org/wordprocessingml/2006/main" xmlns:w14="http://schemas.microsoft.com/office/word/2010/wordml" xmlns:w15="http://schemas.microsoft.com/office/word/2012/wordml" xmlns:w16cid="http://schemas.microsoft.com/office/word/2016/wordml/cid" xmlns:w16se="http://schemas.microsoft.com/office/word/2015/wordml/symex" xmlns:wpg="http://schemas.microsoft.com/office/word/2010/wordprocessingGroup" xmlns:wpi="http://schemas.microsoft.com/office/word/2010/wordprocessingInk" xmlns:wne="http://schemas.microsoft.com/office/word/2006/wordml" xmlns:wps="http://schemas.microsoft.com/office/word/2010/wordprocessingShape" mc:Ignorable="w14 w15 w16se w16cid wp14">
-  <w:abstractNum w:abstractNumId="0" w15:restartNumberingAfterBreak="0">
+<w:numbering xmlns:wpc="http://schemas.microsoft.com/office/word/2010/wordprocessingCanvas" xmlns:mc="http://schemas.openxmlformats.org/markup-compatibility/2006" xmlns:o="urn:schemas-microsoft-com:office:office" xmlns:r="http://schemas.openxmlformats.org/officeDocument/2006/relationships" xmlns:m="http://schemas.openxmlformats.org/officeDocument/2006/math" xmlns:v="urn:schemas-microsoft-com:vml" xmlns:wp14="http://schemas.microsoft.com/office/word/2010/wordprocessingDrawing" xmlns:wp="http://schemas.openxmlformats.org/drawingml/2006/wordprocessingDrawing" xmlns:w10="urn:schemas-microsoft-com:office:word" xmlns:w="http://schemas.openxmlformats.org/wordprocessingml/2006/main" xmlns:w14="http://schemas.microsoft.com/office/word/2010/wordml" xmlns:wpg="http://schemas.microsoft.com/office/word/2010/wordprocessingGroup" xmlns:wpi="http://schemas.microsoft.com/office/word/2010/wordprocessingInk" xmlns:wne="http://schemas.microsoft.com/office/word/2006/wordml" xmlns:wps="http://schemas.microsoft.com/office/word/2010/wordprocessingShape" mc:Ignorable="w14 wp14">
+  <w:abstractNum w:abstractNumId="0">
     <w:nsid w:val="FFFFFFFB"/>
     <w:multiLevelType w:val="multilevel"/>
     <w:tmpl w:val="FFFFFFFF"/>
@@ -3306,7 +3297,7 @@
       <w:lvlJc w:val="left"/>
     </w:lvl>
   </w:abstractNum>
-  <w:abstractNum w:abstractNumId="1" w15:restartNumberingAfterBreak="0">
+  <w:abstractNum w:abstractNumId="1">
     <w:nsid w:val="FFFFFFFE"/>
     <w:multiLevelType w:val="singleLevel"/>
     <w:tmpl w:val="FFFFFFFF"/>
@@ -3316,7 +3307,7 @@
       <w:lvlJc w:val="left"/>
     </w:lvl>
   </w:abstractNum>
-  <w:abstractNum w:abstractNumId="2" w15:restartNumberingAfterBreak="0">
+  <w:abstractNum w:abstractNumId="2">
     <w:nsid w:val="00224753"/>
     <w:multiLevelType w:val="singleLevel"/>
     <w:tmpl w:val="04090001"/>
@@ -3336,7 +3327,7 @@
       </w:rPr>
     </w:lvl>
   </w:abstractNum>
-  <w:abstractNum w:abstractNumId="3" w15:restartNumberingAfterBreak="0">
+  <w:abstractNum w:abstractNumId="3">
     <w:nsid w:val="0A117094"/>
     <w:multiLevelType w:val="singleLevel"/>
     <w:tmpl w:val="04090001"/>
@@ -3356,7 +3347,7 @@
       </w:rPr>
     </w:lvl>
   </w:abstractNum>
-  <w:abstractNum w:abstractNumId="4" w15:restartNumberingAfterBreak="0">
+  <w:abstractNum w:abstractNumId="4">
     <w:nsid w:val="17CB6DC4"/>
     <w:multiLevelType w:val="singleLevel"/>
     <w:tmpl w:val="04090001"/>
@@ -3376,7 +3367,7 @@
       </w:rPr>
     </w:lvl>
   </w:abstractNum>
-  <w:abstractNum w:abstractNumId="5" w15:restartNumberingAfterBreak="0">
+  <w:abstractNum w:abstractNumId="5">
     <w:nsid w:val="1EA7276B"/>
     <w:multiLevelType w:val="multilevel"/>
     <w:tmpl w:val="01128CE2"/>
@@ -3489,7 +3480,7 @@
       </w:pPr>
     </w:lvl>
   </w:abstractNum>
-  <w:abstractNum w:abstractNumId="6" w15:restartNumberingAfterBreak="0">
+  <w:abstractNum w:abstractNumId="6">
     <w:nsid w:val="22443AC4"/>
     <w:multiLevelType w:val="singleLevel"/>
     <w:tmpl w:val="04090001"/>
@@ -3509,7 +3500,7 @@
       </w:rPr>
     </w:lvl>
   </w:abstractNum>
-  <w:abstractNum w:abstractNumId="7" w15:restartNumberingAfterBreak="0">
+  <w:abstractNum w:abstractNumId="7">
     <w:nsid w:val="29E02542"/>
     <w:multiLevelType w:val="hybridMultilevel"/>
     <w:tmpl w:val="4B2C2EE8"/>
@@ -3621,7 +3612,7 @@
       </w:rPr>
     </w:lvl>
   </w:abstractNum>
-  <w:abstractNum w:abstractNumId="8" w15:restartNumberingAfterBreak="0">
+  <w:abstractNum w:abstractNumId="8">
     <w:nsid w:val="2D4B634E"/>
     <w:multiLevelType w:val="singleLevel"/>
     <w:tmpl w:val="04090001"/>
@@ -3641,7 +3632,7 @@
       </w:rPr>
     </w:lvl>
   </w:abstractNum>
-  <w:abstractNum w:abstractNumId="9" w15:restartNumberingAfterBreak="0">
+  <w:abstractNum w:abstractNumId="9">
     <w:nsid w:val="31DD2C45"/>
     <w:multiLevelType w:val="singleLevel"/>
     <w:tmpl w:val="04090001"/>
@@ -3661,7 +3652,7 @@
       </w:rPr>
     </w:lvl>
   </w:abstractNum>
-  <w:abstractNum w:abstractNumId="10" w15:restartNumberingAfterBreak="0">
+  <w:abstractNum w:abstractNumId="10">
     <w:nsid w:val="32982B51"/>
     <w:multiLevelType w:val="singleLevel"/>
     <w:tmpl w:val="04090001"/>
@@ -3681,7 +3672,7 @@
       </w:rPr>
     </w:lvl>
   </w:abstractNum>
-  <w:abstractNum w:abstractNumId="11" w15:restartNumberingAfterBreak="0">
+  <w:abstractNum w:abstractNumId="11">
     <w:nsid w:val="3375481C"/>
     <w:multiLevelType w:val="singleLevel"/>
     <w:tmpl w:val="E6747DA6"/>
@@ -3701,7 +3692,7 @@
       </w:rPr>
     </w:lvl>
   </w:abstractNum>
-  <w:abstractNum w:abstractNumId="12" w15:restartNumberingAfterBreak="0">
+  <w:abstractNum w:abstractNumId="12">
     <w:nsid w:val="369D5471"/>
     <w:multiLevelType w:val="singleLevel"/>
     <w:tmpl w:val="04090001"/>
@@ -3721,7 +3712,7 @@
       </w:rPr>
     </w:lvl>
   </w:abstractNum>
-  <w:abstractNum w:abstractNumId="13" w15:restartNumberingAfterBreak="0">
+  <w:abstractNum w:abstractNumId="13">
     <w:nsid w:val="42B97F7B"/>
     <w:multiLevelType w:val="singleLevel"/>
     <w:tmpl w:val="04090001"/>
@@ -3741,7 +3732,7 @@
       </w:rPr>
     </w:lvl>
   </w:abstractNum>
-  <w:abstractNum w:abstractNumId="14" w15:restartNumberingAfterBreak="0">
+  <w:abstractNum w:abstractNumId="14">
     <w:nsid w:val="49E170D0"/>
     <w:multiLevelType w:val="singleLevel"/>
     <w:tmpl w:val="04090001"/>
@@ -3761,7 +3752,7 @@
       </w:rPr>
     </w:lvl>
   </w:abstractNum>
-  <w:abstractNum w:abstractNumId="15" w15:restartNumberingAfterBreak="0">
+  <w:abstractNum w:abstractNumId="15">
     <w:nsid w:val="4F64732B"/>
     <w:multiLevelType w:val="singleLevel"/>
     <w:tmpl w:val="04090001"/>
@@ -3781,7 +3772,7 @@
       </w:rPr>
     </w:lvl>
   </w:abstractNum>
-  <w:abstractNum w:abstractNumId="16" w15:restartNumberingAfterBreak="0">
+  <w:abstractNum w:abstractNumId="16">
     <w:nsid w:val="52DF734E"/>
     <w:multiLevelType w:val="singleLevel"/>
     <w:tmpl w:val="04090001"/>
@@ -3801,7 +3792,7 @@
       </w:rPr>
     </w:lvl>
   </w:abstractNum>
-  <w:abstractNum w:abstractNumId="17" w15:restartNumberingAfterBreak="0">
+  <w:abstractNum w:abstractNumId="17">
     <w:nsid w:val="6D2F7D46"/>
     <w:multiLevelType w:val="singleLevel"/>
     <w:tmpl w:val="04090001"/>
@@ -3821,7 +3812,7 @@
       </w:rPr>
     </w:lvl>
   </w:abstractNum>
-  <w:abstractNum w:abstractNumId="18" w15:restartNumberingAfterBreak="0">
+  <w:abstractNum w:abstractNumId="18">
     <w:nsid w:val="6F4568A1"/>
     <w:multiLevelType w:val="multilevel"/>
     <w:tmpl w:val="527AA9B6"/>
@@ -3935,7 +3926,7 @@
       </w:pPr>
     </w:lvl>
   </w:abstractNum>
-  <w:abstractNum w:abstractNumId="19" w15:restartNumberingAfterBreak="0">
+  <w:abstractNum w:abstractNumId="19">
     <w:nsid w:val="71F21F2A"/>
     <w:multiLevelType w:val="singleLevel"/>
     <w:tmpl w:val="04090001"/>
@@ -3955,7 +3946,7 @@
       </w:rPr>
     </w:lvl>
   </w:abstractNum>
-  <w:abstractNum w:abstractNumId="20" w15:restartNumberingAfterBreak="0">
+  <w:abstractNum w:abstractNumId="20">
     <w:nsid w:val="743601FB"/>
     <w:multiLevelType w:val="singleLevel"/>
     <w:tmpl w:val="04090001"/>
@@ -3975,7 +3966,7 @@
       </w:rPr>
     </w:lvl>
   </w:abstractNum>
-  <w:abstractNum w:abstractNumId="21" w15:restartNumberingAfterBreak="0">
+  <w:abstractNum w:abstractNumId="21">
     <w:nsid w:val="756150CA"/>
     <w:multiLevelType w:val="singleLevel"/>
     <w:tmpl w:val="04090001"/>
@@ -3995,7 +3986,7 @@
       </w:rPr>
     </w:lvl>
   </w:abstractNum>
-  <w:abstractNum w:abstractNumId="22" w15:restartNumberingAfterBreak="0">
+  <w:abstractNum w:abstractNumId="22">
     <w:nsid w:val="7BE434D7"/>
     <w:multiLevelType w:val="singleLevel"/>
     <w:tmpl w:val="04090001"/>
@@ -4120,7 +4111,7 @@
 </file>
 
 <file path=word/styles.xml><?xml version="1.0" encoding="utf-8"?>
-<w:styles xmlns:mc="http://schemas.openxmlformats.org/markup-compatibility/2006" xmlns:r="http://schemas.openxmlformats.org/officeDocument/2006/relationships" xmlns:w="http://schemas.openxmlformats.org/wordprocessingml/2006/main" xmlns:w14="http://schemas.microsoft.com/office/word/2010/wordml" xmlns:w15="http://schemas.microsoft.com/office/word/2012/wordml" xmlns:w16cid="http://schemas.microsoft.com/office/word/2016/wordml/cid" xmlns:w16se="http://schemas.microsoft.com/office/word/2015/wordml/symex" mc:Ignorable="w14 w15 w16se w16cid">
+<w:styles xmlns:mc="http://schemas.openxmlformats.org/markup-compatibility/2006" xmlns:r="http://schemas.openxmlformats.org/officeDocument/2006/relationships" xmlns:w="http://schemas.openxmlformats.org/wordprocessingml/2006/main" xmlns:w14="http://schemas.microsoft.com/office/word/2010/wordml" mc:Ignorable="w14">
   <w:docDefaults>
     <w:rPrDefault>
       <w:rPr>
@@ -4130,382 +4121,144 @@
     </w:rPrDefault>
     <w:pPrDefault/>
   </w:docDefaults>
-  <w:latentStyles w:defLockedState="0" w:defUIPriority="99" w:defSemiHidden="0" w:defUnhideWhenUsed="0" w:defQFormat="0" w:count="375">
-    <w:lsdException w:name="Normal" w:uiPriority="0" w:qFormat="1"/>
-    <w:lsdException w:name="heading 1" w:uiPriority="9" w:qFormat="1"/>
-    <w:lsdException w:name="heading 2" w:uiPriority="9" w:qFormat="1"/>
-    <w:lsdException w:name="heading 3" w:uiPriority="9" w:qFormat="1"/>
-    <w:lsdException w:name="heading 4" w:uiPriority="9" w:qFormat="1"/>
-    <w:lsdException w:name="heading 5" w:uiPriority="9" w:qFormat="1"/>
-    <w:lsdException w:name="heading 6" w:uiPriority="9" w:qFormat="1"/>
-    <w:lsdException w:name="heading 7" w:uiPriority="9" w:qFormat="1"/>
-    <w:lsdException w:name="heading 8" w:uiPriority="9" w:qFormat="1"/>
-    <w:lsdException w:name="heading 9" w:uiPriority="9" w:qFormat="1"/>
-    <w:lsdException w:name="index 1" w:semiHidden="1" w:unhideWhenUsed="1"/>
-    <w:lsdException w:name="index 2" w:semiHidden="1" w:unhideWhenUsed="1"/>
-    <w:lsdException w:name="index 3" w:semiHidden="1" w:unhideWhenUsed="1"/>
-    <w:lsdException w:name="index 4" w:semiHidden="1" w:unhideWhenUsed="1"/>
-    <w:lsdException w:name="index 5" w:semiHidden="1" w:unhideWhenUsed="1"/>
-    <w:lsdException w:name="index 6" w:semiHidden="1" w:unhideWhenUsed="1"/>
-    <w:lsdException w:name="index 7" w:semiHidden="1" w:unhideWhenUsed="1"/>
-    <w:lsdException w:name="index 8" w:semiHidden="1" w:unhideWhenUsed="1"/>
-    <w:lsdException w:name="index 9" w:semiHidden="1" w:unhideWhenUsed="1"/>
-    <w:lsdException w:name="toc 1" w:semiHidden="1" w:uiPriority="39" w:unhideWhenUsed="1"/>
-    <w:lsdException w:name="toc 2" w:semiHidden="1" w:uiPriority="39" w:unhideWhenUsed="1"/>
-    <w:lsdException w:name="toc 3" w:semiHidden="1" w:uiPriority="39" w:unhideWhenUsed="1"/>
-    <w:lsdException w:name="toc 4" w:semiHidden="1" w:uiPriority="39" w:unhideWhenUsed="1"/>
-    <w:lsdException w:name="toc 5" w:semiHidden="1" w:uiPriority="39" w:unhideWhenUsed="1"/>
-    <w:lsdException w:name="toc 6" w:semiHidden="1" w:uiPriority="39" w:unhideWhenUsed="1"/>
-    <w:lsdException w:name="toc 7" w:semiHidden="1" w:uiPriority="39" w:unhideWhenUsed="1"/>
-    <w:lsdException w:name="toc 8" w:semiHidden="1" w:uiPriority="39" w:unhideWhenUsed="1"/>
-    <w:lsdException w:name="toc 9" w:semiHidden="1" w:uiPriority="39" w:unhideWhenUsed="1"/>
-    <w:lsdException w:name="Normal Indent" w:semiHidden="1" w:unhideWhenUsed="1"/>
-    <w:lsdException w:name="footnote text" w:semiHidden="1" w:unhideWhenUsed="1"/>
-    <w:lsdException w:name="annotation text" w:semiHidden="1" w:unhideWhenUsed="1"/>
-    <w:lsdException w:name="header" w:semiHidden="1" w:unhideWhenUsed="1"/>
-    <w:lsdException w:name="footer" w:semiHidden="1" w:unhideWhenUsed="1"/>
-    <w:lsdException w:name="index heading" w:semiHidden="1" w:unhideWhenUsed="1"/>
-    <w:lsdException w:name="caption" w:semiHidden="1" w:uiPriority="35" w:unhideWhenUsed="1" w:qFormat="1"/>
-    <w:lsdException w:name="table of figures" w:semiHidden="1" w:unhideWhenUsed="1"/>
-    <w:lsdException w:name="envelope address" w:semiHidden="1" w:unhideWhenUsed="1"/>
-    <w:lsdException w:name="envelope return" w:semiHidden="1" w:unhideWhenUsed="1"/>
-    <w:lsdException w:name="footnote reference" w:semiHidden="1" w:unhideWhenUsed="1"/>
-    <w:lsdException w:name="annotation reference" w:semiHidden="1" w:unhideWhenUsed="1"/>
-    <w:lsdException w:name="line number" w:semiHidden="1" w:unhideWhenUsed="1"/>
-    <w:lsdException w:name="page number" w:semiHidden="1" w:unhideWhenUsed="1"/>
-    <w:lsdException w:name="endnote reference" w:semiHidden="1" w:unhideWhenUsed="1"/>
-    <w:lsdException w:name="endnote text" w:semiHidden="1" w:unhideWhenUsed="1"/>
-    <w:lsdException w:name="table of authorities" w:semiHidden="1" w:unhideWhenUsed="1"/>
-    <w:lsdException w:name="macro" w:semiHidden="1" w:unhideWhenUsed="1"/>
-    <w:lsdException w:name="toa heading" w:semiHidden="1" w:unhideWhenUsed="1"/>
-    <w:lsdException w:name="List" w:semiHidden="1" w:unhideWhenUsed="1"/>
-    <w:lsdException w:name="List Bullet" w:semiHidden="1" w:unhideWhenUsed="1"/>
-    <w:lsdException w:name="List Number" w:semiHidden="1" w:unhideWhenUsed="1"/>
-    <w:lsdException w:name="List 2" w:semiHidden="1" w:unhideWhenUsed="1"/>
-    <w:lsdException w:name="List 3" w:semiHidden="1" w:unhideWhenUsed="1"/>
-    <w:lsdException w:name="List 4" w:semiHidden="1" w:unhideWhenUsed="1"/>
-    <w:lsdException w:name="List 5" w:semiHidden="1" w:unhideWhenUsed="1"/>
-    <w:lsdException w:name="List Bullet 2" w:semiHidden="1" w:unhideWhenUsed="1"/>
-    <w:lsdException w:name="List Bullet 3" w:semiHidden="1" w:unhideWhenUsed="1"/>
-    <w:lsdException w:name="List Bullet 4" w:semiHidden="1" w:unhideWhenUsed="1"/>
-    <w:lsdException w:name="List Bullet 5" w:semiHidden="1" w:unhideWhenUsed="1"/>
-    <w:lsdException w:name="List Number 2" w:semiHidden="1" w:unhideWhenUsed="1"/>
-    <w:lsdException w:name="List Number 3" w:semiHidden="1" w:unhideWhenUsed="1"/>
-    <w:lsdException w:name="List Number 4" w:semiHidden="1" w:unhideWhenUsed="1"/>
-    <w:lsdException w:name="List Number 5" w:semiHidden="1" w:unhideWhenUsed="1"/>
-    <w:lsdException w:name="Title" w:uiPriority="10" w:qFormat="1"/>
-    <w:lsdException w:name="Closing" w:semiHidden="1" w:unhideWhenUsed="1"/>
-    <w:lsdException w:name="Signature" w:semiHidden="1" w:unhideWhenUsed="1"/>
-    <w:lsdException w:name="Default Paragraph Font" w:semiHidden="1" w:uiPriority="1" w:unhideWhenUsed="1"/>
-    <w:lsdException w:name="Body Text" w:semiHidden="1" w:unhideWhenUsed="1"/>
-    <w:lsdException w:name="Body Text Indent" w:semiHidden="1" w:unhideWhenUsed="1"/>
-    <w:lsdException w:name="List Continue" w:semiHidden="1" w:unhideWhenUsed="1"/>
-    <w:lsdException w:name="List Continue 2" w:semiHidden="1" w:unhideWhenUsed="1"/>
-    <w:lsdException w:name="List Continue 3" w:semiHidden="1" w:unhideWhenUsed="1"/>
-    <w:lsdException w:name="List Continue 4" w:semiHidden="1" w:unhideWhenUsed="1"/>
-    <w:lsdException w:name="List Continue 5" w:semiHidden="1" w:unhideWhenUsed="1"/>
-    <w:lsdException w:name="Message Header" w:semiHidden="1" w:unhideWhenUsed="1"/>
-    <w:lsdException w:name="Subtitle" w:uiPriority="11" w:qFormat="1"/>
-    <w:lsdException w:name="Salutation" w:semiHidden="1" w:unhideWhenUsed="1"/>
-    <w:lsdException w:name="Date" w:semiHidden="1" w:unhideWhenUsed="1"/>
-    <w:lsdException w:name="Body Text First Indent" w:semiHidden="1" w:unhideWhenUsed="1"/>
-    <w:lsdException w:name="Body Text First Indent 2" w:semiHidden="1" w:unhideWhenUsed="1"/>
-    <w:lsdException w:name="Note Heading" w:semiHidden="1" w:unhideWhenUsed="1"/>
-    <w:lsdException w:name="Body Text 2" w:semiHidden="1" w:unhideWhenUsed="1"/>
-    <w:lsdException w:name="Body Text 3" w:semiHidden="1" w:unhideWhenUsed="1"/>
-    <w:lsdException w:name="Body Text Indent 2" w:semiHidden="1" w:unhideWhenUsed="1"/>
-    <w:lsdException w:name="Body Text Indent 3" w:semiHidden="1" w:unhideWhenUsed="1"/>
-    <w:lsdException w:name="Block Text" w:semiHidden="1" w:unhideWhenUsed="1"/>
-    <w:lsdException w:name="Hyperlink" w:semiHidden="1" w:unhideWhenUsed="1"/>
-    <w:lsdException w:name="FollowedHyperlink" w:semiHidden="1" w:unhideWhenUsed="1"/>
-    <w:lsdException w:name="Strong" w:uiPriority="22" w:qFormat="1"/>
-    <w:lsdException w:name="Emphasis" w:uiPriority="20" w:qFormat="1"/>
-    <w:lsdException w:name="Document Map" w:semiHidden="1" w:unhideWhenUsed="1"/>
-    <w:lsdException w:name="Plain Text" w:semiHidden="1" w:unhideWhenUsed="1"/>
-    <w:lsdException w:name="E-mail Signature" w:semiHidden="1" w:unhideWhenUsed="1"/>
-    <w:lsdException w:name="HTML Top of Form" w:semiHidden="1" w:unhideWhenUsed="1"/>
-    <w:lsdException w:name="HTML Bottom of Form" w:semiHidden="1" w:unhideWhenUsed="1"/>
-    <w:lsdException w:name="Normal (Web)" w:semiHidden="1" w:unhideWhenUsed="1"/>
-    <w:lsdException w:name="HTML Acronym" w:semiHidden="1" w:unhideWhenUsed="1"/>
-    <w:lsdException w:name="HTML Address" w:semiHidden="1" w:unhideWhenUsed="1"/>
-    <w:lsdException w:name="HTML Cite" w:semiHidden="1" w:unhideWhenUsed="1"/>
-    <w:lsdException w:name="HTML Code" w:semiHidden="1" w:unhideWhenUsed="1"/>
-    <w:lsdException w:name="HTML Definition" w:semiHidden="1" w:unhideWhenUsed="1"/>
-    <w:lsdException w:name="HTML Keyboard" w:semiHidden="1" w:unhideWhenUsed="1"/>
-    <w:lsdException w:name="HTML Preformatted" w:semiHidden="1" w:unhideWhenUsed="1"/>
-    <w:lsdException w:name="HTML Sample" w:semiHidden="1" w:unhideWhenUsed="1"/>
-    <w:lsdException w:name="HTML Typewriter" w:semiHidden="1" w:unhideWhenUsed="1"/>
-    <w:lsdException w:name="HTML Variable" w:semiHidden="1" w:unhideWhenUsed="1"/>
-    <w:lsdException w:name="Normal Table" w:semiHidden="1" w:unhideWhenUsed="1"/>
-    <w:lsdException w:name="annotation subject" w:semiHidden="1" w:unhideWhenUsed="1"/>
-    <w:lsdException w:name="No List" w:semiHidden="1" w:unhideWhenUsed="1"/>
-    <w:lsdException w:name="Outline List 1" w:semiHidden="1" w:unhideWhenUsed="1"/>
-    <w:lsdException w:name="Outline List 2" w:semiHidden="1" w:unhideWhenUsed="1"/>
-    <w:lsdException w:name="Outline List 3" w:semiHidden="1" w:unhideWhenUsed="1"/>
-    <w:lsdException w:name="Table Simple 1" w:semiHidden="1" w:unhideWhenUsed="1"/>
-    <w:lsdException w:name="Table Simple 2" w:semiHidden="1" w:unhideWhenUsed="1"/>
-    <w:lsdException w:name="Table Simple 3" w:semiHidden="1" w:unhideWhenUsed="1"/>
-    <w:lsdException w:name="Table Classic 1" w:semiHidden="1" w:unhideWhenUsed="1"/>
-    <w:lsdException w:name="Table Classic 2" w:semiHidden="1" w:unhideWhenUsed="1"/>
-    <w:lsdException w:name="Table Classic 3" w:semiHidden="1" w:unhideWhenUsed="1"/>
-    <w:lsdException w:name="Table Classic 4" w:semiHidden="1" w:unhideWhenUsed="1"/>
-    <w:lsdException w:name="Table Colorful 1" w:semiHidden="1" w:unhideWhenUsed="1"/>
-    <w:lsdException w:name="Table Colorful 2" w:semiHidden="1" w:unhideWhenUsed="1"/>
-    <w:lsdException w:name="Table Colorful 3" w:semiHidden="1" w:unhideWhenUsed="1"/>
-    <w:lsdException w:name="Table Columns 1" w:semiHidden="1" w:unhideWhenUsed="1"/>
-    <w:lsdException w:name="Table Columns 2" w:semiHidden="1" w:unhideWhenUsed="1"/>
-    <w:lsdException w:name="Table Columns 3" w:semiHidden="1" w:unhideWhenUsed="1"/>
-    <w:lsdException w:name="Table Columns 4" w:semiHidden="1" w:unhideWhenUsed="1"/>
-    <w:lsdException w:name="Table Columns 5" w:semiHidden="1" w:unhideWhenUsed="1"/>
-    <w:lsdException w:name="Table Grid 1" w:semiHidden="1" w:unhideWhenUsed="1"/>
-    <w:lsdException w:name="Table Grid 2" w:semiHidden="1" w:unhideWhenUsed="1"/>
-    <w:lsdException w:name="Table Grid 3" w:semiHidden="1" w:unhideWhenUsed="1"/>
-    <w:lsdException w:name="Table Grid 4" w:semiHidden="1" w:unhideWhenUsed="1"/>
-    <w:lsdException w:name="Table Grid 5" w:semiHidden="1" w:unhideWhenUsed="1"/>
-    <w:lsdException w:name="Table Grid 6" w:semiHidden="1" w:unhideWhenUsed="1"/>
-    <w:lsdException w:name="Table Grid 7" w:semiHidden="1" w:unhideWhenUsed="1"/>
-    <w:lsdException w:name="Table Grid 8" w:semiHidden="1" w:unhideWhenUsed="1"/>
-    <w:lsdException w:name="Table List 1" w:semiHidden="1" w:unhideWhenUsed="1"/>
-    <w:lsdException w:name="Table List 2" w:semiHidden="1" w:unhideWhenUsed="1"/>
-    <w:lsdException w:name="Table List 3" w:semiHidden="1" w:unhideWhenUsed="1"/>
-    <w:lsdException w:name="Table List 4" w:semiHidden="1" w:unhideWhenUsed="1"/>
-    <w:lsdException w:name="Table List 5" w:semiHidden="1" w:unhideWhenUsed="1"/>
-    <w:lsdException w:name="Table List 6" w:semiHidden="1" w:unhideWhenUsed="1"/>
-    <w:lsdException w:name="Table List 7" w:semiHidden="1" w:unhideWhenUsed="1"/>
-    <w:lsdException w:name="Table List 8" w:semiHidden="1" w:unhideWhenUsed="1"/>
-    <w:lsdException w:name="Table 3D effects 1" w:semiHidden="1" w:unhideWhenUsed="1"/>
-    <w:lsdException w:name="Table 3D effects 2" w:semiHidden="1" w:unhideWhenUsed="1"/>
-    <w:lsdException w:name="Table 3D effects 3" w:semiHidden="1" w:unhideWhenUsed="1"/>
-    <w:lsdException w:name="Table Contemporary" w:semiHidden="1" w:unhideWhenUsed="1"/>
-    <w:lsdException w:name="Table Elegant" w:semiHidden="1" w:unhideWhenUsed="1"/>
-    <w:lsdException w:name="Table Professional" w:semiHidden="1" w:unhideWhenUsed="1"/>
-    <w:lsdException w:name="Table Subtle 1" w:semiHidden="1" w:unhideWhenUsed="1"/>
-    <w:lsdException w:name="Table Subtle 2" w:semiHidden="1" w:unhideWhenUsed="1"/>
-    <w:lsdException w:name="Table Web 1" w:semiHidden="1" w:unhideWhenUsed="1"/>
-    <w:lsdException w:name="Table Web 2" w:semiHidden="1" w:unhideWhenUsed="1"/>
-    <w:lsdException w:name="Table Web 3" w:semiHidden="1" w:unhideWhenUsed="1"/>
-    <w:lsdException w:name="Balloon Text" w:semiHidden="1" w:unhideWhenUsed="1"/>
-    <w:lsdException w:name="Table Grid" w:uiPriority="39"/>
-    <w:lsdException w:name="Table Theme" w:semiHidden="1" w:unhideWhenUsed="1"/>
-    <w:lsdException w:name="Placeholder Text" w:semiHidden="1"/>
-    <w:lsdException w:name="No Spacing" w:uiPriority="1" w:qFormat="1"/>
-    <w:lsdException w:name="Light Shading" w:uiPriority="60"/>
-    <w:lsdException w:name="Light List" w:uiPriority="61"/>
-    <w:lsdException w:name="Light Grid" w:uiPriority="62"/>
-    <w:lsdException w:name="Medium Shading 1" w:uiPriority="63"/>
-    <w:lsdException w:name="Medium Shading 2" w:uiPriority="64"/>
-    <w:lsdException w:name="Medium List 1" w:uiPriority="65"/>
-    <w:lsdException w:name="Medium List 2" w:uiPriority="66"/>
-    <w:lsdException w:name="Medium Grid 1" w:uiPriority="67"/>
-    <w:lsdException w:name="Medium Grid 2" w:uiPriority="68"/>
-    <w:lsdException w:name="Medium Grid 3" w:uiPriority="69"/>
-    <w:lsdException w:name="Dark List" w:uiPriority="70"/>
-    <w:lsdException w:name="Colorful Shading" w:uiPriority="71"/>
-    <w:lsdException w:name="Colorful List" w:uiPriority="72"/>
-    <w:lsdException w:name="Colorful Grid" w:uiPriority="73"/>
-    <w:lsdException w:name="Light Shading Accent 1" w:uiPriority="60"/>
-    <w:lsdException w:name="Light List Accent 1" w:uiPriority="61"/>
-    <w:lsdException w:name="Light Grid Accent 1" w:uiPriority="62"/>
-    <w:lsdException w:name="Medium Shading 1 Accent 1" w:uiPriority="63"/>
-    <w:lsdException w:name="Medium Shading 2 Accent 1" w:uiPriority="64"/>
-    <w:lsdException w:name="Medium List 1 Accent 1" w:uiPriority="65"/>
-    <w:lsdException w:name="Revision" w:semiHidden="1"/>
-    <w:lsdException w:name="List Paragraph" w:uiPriority="34" w:qFormat="1"/>
-    <w:lsdException w:name="Quote" w:uiPriority="29" w:qFormat="1"/>
-    <w:lsdException w:name="Intense Quote" w:uiPriority="30" w:qFormat="1"/>
-    <w:lsdException w:name="Medium List 2 Accent 1" w:uiPriority="66"/>
-    <w:lsdException w:name="Medium Grid 1 Accent 1" w:uiPriority="67"/>
-    <w:lsdException w:name="Medium Grid 2 Accent 1" w:uiPriority="68"/>
-    <w:lsdException w:name="Medium Grid 3 Accent 1" w:uiPriority="69"/>
-    <w:lsdException w:name="Dark List Accent 1" w:uiPriority="70"/>
-    <w:lsdException w:name="Colorful Shading Accent 1" w:uiPriority="71"/>
-    <w:lsdException w:name="Colorful List Accent 1" w:uiPriority="72"/>
-    <w:lsdException w:name="Colorful Grid Accent 1" w:uiPriority="73"/>
-    <w:lsdException w:name="Light Shading Accent 2" w:uiPriority="60"/>
-    <w:lsdException w:name="Light List Accent 2" w:uiPriority="61"/>
-    <w:lsdException w:name="Light Grid Accent 2" w:uiPriority="62"/>
-    <w:lsdException w:name="Medium Shading 1 Accent 2" w:uiPriority="63"/>
-    <w:lsdException w:name="Medium Shading 2 Accent 2" w:uiPriority="64"/>
-    <w:lsdException w:name="Medium List 1 Accent 2" w:uiPriority="65"/>
-    <w:lsdException w:name="Medium List 2 Accent 2" w:uiPriority="66"/>
-    <w:lsdException w:name="Medium Grid 1 Accent 2" w:uiPriority="67"/>
-    <w:lsdException w:name="Medium Grid 2 Accent 2" w:uiPriority="68"/>
-    <w:lsdException w:name="Medium Grid 3 Accent 2" w:uiPriority="69"/>
-    <w:lsdException w:name="Dark List Accent 2" w:uiPriority="70"/>
-    <w:lsdException w:name="Colorful Shading Accent 2" w:uiPriority="71"/>
-    <w:lsdException w:name="Colorful List Accent 2" w:uiPriority="72"/>
-    <w:lsdException w:name="Colorful Grid Accent 2" w:uiPriority="73"/>
-    <w:lsdException w:name="Light Shading Accent 3" w:uiPriority="60"/>
-    <w:lsdException w:name="Light List Accent 3" w:uiPriority="61"/>
-    <w:lsdException w:name="Light Grid Accent 3" w:uiPriority="62"/>
-    <w:lsdException w:name="Medium Shading 1 Accent 3" w:uiPriority="63"/>
-    <w:lsdException w:name="Medium Shading 2 Accent 3" w:uiPriority="64"/>
-    <w:lsdException w:name="Medium List 1 Accent 3" w:uiPriority="65"/>
-    <w:lsdException w:name="Medium List 2 Accent 3" w:uiPriority="66"/>
-    <w:lsdException w:name="Medium Grid 1 Accent 3" w:uiPriority="67"/>
-    <w:lsdException w:name="Medium Grid 2 Accent 3" w:uiPriority="68"/>
-    <w:lsdException w:name="Medium Grid 3 Accent 3" w:uiPriority="69"/>
-    <w:lsdException w:name="Dark List Accent 3" w:uiPriority="70"/>
-    <w:lsdException w:name="Colorful Shading Accent 3" w:uiPriority="71"/>
-    <w:lsdException w:name="Colorful List Accent 3" w:uiPriority="72"/>
-    <w:lsdException w:name="Colorful Grid Accent 3" w:uiPriority="73"/>
-    <w:lsdException w:name="Light Shading Accent 4" w:uiPriority="60"/>
-    <w:lsdException w:name="Light List Accent 4" w:uiPriority="61"/>
-    <w:lsdException w:name="Light Grid Accent 4" w:uiPriority="62"/>
-    <w:lsdException w:name="Medium Shading 1 Accent 4" w:uiPriority="63"/>
-    <w:lsdException w:name="Medium Shading 2 Accent 4" w:uiPriority="64"/>
-    <w:lsdException w:name="Medium List 1 Accent 4" w:uiPriority="65"/>
-    <w:lsdException w:name="Medium List 2 Accent 4" w:uiPriority="66"/>
-    <w:lsdException w:name="Medium Grid 1 Accent 4" w:uiPriority="67"/>
-    <w:lsdException w:name="Medium Grid 2 Accent 4" w:uiPriority="68"/>
-    <w:lsdException w:name="Medium Grid 3 Accent 4" w:uiPriority="69"/>
-    <w:lsdException w:name="Dark List Accent 4" w:uiPriority="70"/>
-    <w:lsdException w:name="Colorful Shading Accent 4" w:uiPriority="71"/>
-    <w:lsdException w:name="Colorful List Accent 4" w:uiPriority="72"/>
-    <w:lsdException w:name="Colorful Grid Accent 4" w:uiPriority="73"/>
-    <w:lsdException w:name="Light Shading Accent 5" w:uiPriority="60"/>
-    <w:lsdException w:name="Light List Accent 5" w:uiPriority="61"/>
-    <w:lsdException w:name="Light Grid Accent 5" w:uiPriority="62"/>
-    <w:lsdException w:name="Medium Shading 1 Accent 5" w:uiPriority="63"/>
-    <w:lsdException w:name="Medium Shading 2 Accent 5" w:uiPriority="64"/>
-    <w:lsdException w:name="Medium List 1 Accent 5" w:uiPriority="65"/>
-    <w:lsdException w:name="Medium List 2 Accent 5" w:uiPriority="66"/>
-    <w:lsdException w:name="Medium Grid 1 Accent 5" w:uiPriority="67"/>
-    <w:lsdException w:name="Medium Grid 2 Accent 5" w:uiPriority="68"/>
-    <w:lsdException w:name="Medium Grid 3 Accent 5" w:uiPriority="69"/>
-    <w:lsdException w:name="Dark List Accent 5" w:uiPriority="70"/>
-    <w:lsdException w:name="Colorful Shading Accent 5" w:uiPriority="71"/>
-    <w:lsdException w:name="Colorful List Accent 5" w:uiPriority="72"/>
-    <w:lsdException w:name="Colorful Grid Accent 5" w:uiPriority="73"/>
-    <w:lsdException w:name="Light Shading Accent 6" w:uiPriority="60"/>
-    <w:lsdException w:name="Light List Accent 6" w:uiPriority="61"/>
-    <w:lsdException w:name="Light Grid Accent 6" w:uiPriority="62"/>
-    <w:lsdException w:name="Medium Shading 1 Accent 6" w:uiPriority="63"/>
-    <w:lsdException w:name="Medium Shading 2 Accent 6" w:uiPriority="64"/>
-    <w:lsdException w:name="Medium List 1 Accent 6" w:uiPriority="65"/>
-    <w:lsdException w:name="Medium List 2 Accent 6" w:uiPriority="66"/>
-    <w:lsdException w:name="Medium Grid 1 Accent 6" w:uiPriority="67"/>
-    <w:lsdException w:name="Medium Grid 2 Accent 6" w:uiPriority="68"/>
-    <w:lsdException w:name="Medium Grid 3 Accent 6" w:uiPriority="69"/>
-    <w:lsdException w:name="Dark List Accent 6" w:uiPriority="70"/>
-    <w:lsdException w:name="Colorful Shading Accent 6" w:uiPriority="71"/>
-    <w:lsdException w:name="Colorful List Accent 6" w:uiPriority="72"/>
-    <w:lsdException w:name="Colorful Grid Accent 6" w:uiPriority="73"/>
-    <w:lsdException w:name="Subtle Emphasis" w:uiPriority="19" w:qFormat="1"/>
-    <w:lsdException w:name="Intense Emphasis" w:uiPriority="21" w:qFormat="1"/>
-    <w:lsdException w:name="Subtle Reference" w:uiPriority="31" w:qFormat="1"/>
-    <w:lsdException w:name="Intense Reference" w:uiPriority="32" w:qFormat="1"/>
-    <w:lsdException w:name="Book Title" w:uiPriority="33" w:qFormat="1"/>
-    <w:lsdException w:name="Bibliography" w:semiHidden="1" w:uiPriority="37" w:unhideWhenUsed="1"/>
-    <w:lsdException w:name="TOC Heading" w:semiHidden="1" w:uiPriority="39" w:unhideWhenUsed="1" w:qFormat="1"/>
-    <w:lsdException w:name="Plain Table 1" w:uiPriority="41"/>
-    <w:lsdException w:name="Plain Table 2" w:uiPriority="42"/>
-    <w:lsdException w:name="Plain Table 3" w:uiPriority="43"/>
-    <w:lsdException w:name="Plain Table 4" w:uiPriority="44"/>
-    <w:lsdException w:name="Plain Table 5" w:uiPriority="45"/>
-    <w:lsdException w:name="Grid Table Light" w:uiPriority="40"/>
-    <w:lsdException w:name="Grid Table 1 Light" w:uiPriority="46"/>
-    <w:lsdException w:name="Grid Table 2" w:uiPriority="47"/>
-    <w:lsdException w:name="Grid Table 3" w:uiPriority="48"/>
-    <w:lsdException w:name="Grid Table 4" w:uiPriority="49"/>
-    <w:lsdException w:name="Grid Table 5 Dark" w:uiPriority="50"/>
-    <w:lsdException w:name="Grid Table 6 Colorful" w:uiPriority="51"/>
-    <w:lsdException w:name="Grid Table 7 Colorful" w:uiPriority="52"/>
-    <w:lsdException w:name="Grid Table 1 Light Accent 1" w:uiPriority="46"/>
-    <w:lsdException w:name="Grid Table 2 Accent 1" w:uiPriority="47"/>
-    <w:lsdException w:name="Grid Table 3 Accent 1" w:uiPriority="48"/>
-    <w:lsdException w:name="Grid Table 4 Accent 1" w:uiPriority="49"/>
-    <w:lsdException w:name="Grid Table 5 Dark Accent 1" w:uiPriority="50"/>
-    <w:lsdException w:name="Grid Table 6 Colorful Accent 1" w:uiPriority="51"/>
-    <w:lsdException w:name="Grid Table 7 Colorful Accent 1" w:uiPriority="52"/>
-    <w:lsdException w:name="Grid Table 1 Light Accent 2" w:uiPriority="46"/>
-    <w:lsdException w:name="Grid Table 2 Accent 2" w:uiPriority="47"/>
-    <w:lsdException w:name="Grid Table 3 Accent 2" w:uiPriority="48"/>
-    <w:lsdException w:name="Grid Table 4 Accent 2" w:uiPriority="49"/>
-    <w:lsdException w:name="Grid Table 5 Dark Accent 2" w:uiPriority="50"/>
-    <w:lsdException w:name="Grid Table 6 Colorful Accent 2" w:uiPriority="51"/>
-    <w:lsdException w:name="Grid Table 7 Colorful Accent 2" w:uiPriority="52"/>
-    <w:lsdException w:name="Grid Table 1 Light Accent 3" w:uiPriority="46"/>
-    <w:lsdException w:name="Grid Table 2 Accent 3" w:uiPriority="47"/>
-    <w:lsdException w:name="Grid Table 3 Accent 3" w:uiPriority="48"/>
-    <w:lsdException w:name="Grid Table 4 Accent 3" w:uiPriority="49"/>
-    <w:lsdException w:name="Grid Table 5 Dark Accent 3" w:uiPriority="50"/>
-    <w:lsdException w:name="Grid Table 6 Colorful Accent 3" w:uiPriority="51"/>
-    <w:lsdException w:name="Grid Table 7 Colorful Accent 3" w:uiPriority="52"/>
-    <w:lsdException w:name="Grid Table 1 Light Accent 4" w:uiPriority="46"/>
-    <w:lsdException w:name="Grid Table 2 Accent 4" w:uiPriority="47"/>
-    <w:lsdException w:name="Grid Table 3 Accent 4" w:uiPriority="48"/>
-    <w:lsdException w:name="Grid Table 4 Accent 4" w:uiPriority="49"/>
-    <w:lsdException w:name="Grid Table 5 Dark Accent 4" w:uiPriority="50"/>
-    <w:lsdException w:name="Grid Table 6 Colorful Accent 4" w:uiPriority="51"/>
-    <w:lsdException w:name="Grid Table 7 Colorful Accent 4" w:uiPriority="52"/>
-    <w:lsdException w:name="Grid Table 1 Light Accent 5" w:uiPriority="46"/>
-    <w:lsdException w:name="Grid Table 2 Accent 5" w:uiPriority="47"/>
-    <w:lsdException w:name="Grid Table 3 Accent 5" w:uiPriority="48"/>
-    <w:lsdException w:name="Grid Table 4 Accent 5" w:uiPriority="49"/>
-    <w:lsdException w:name="Grid Table 5 Dark Accent 5" w:uiPriority="50"/>
-    <w:lsdException w:name="Grid Table 6 Colorful Accent 5" w:uiPriority="51"/>
-    <w:lsdException w:name="Grid Table 7 Colorful Accent 5" w:uiPriority="52"/>
-    <w:lsdException w:name="Grid Table 1 Light Accent 6" w:uiPriority="46"/>
-    <w:lsdException w:name="Grid Table 2 Accent 6" w:uiPriority="47"/>
-    <w:lsdException w:name="Grid Table 3 Accent 6" w:uiPriority="48"/>
-    <w:lsdException w:name="Grid Table 4 Accent 6" w:uiPriority="49"/>
-    <w:lsdException w:name="Grid Table 5 Dark Accent 6" w:uiPriority="50"/>
-    <w:lsdException w:name="Grid Table 6 Colorful Accent 6" w:uiPriority="51"/>
-    <w:lsdException w:name="Grid Table 7 Colorful Accent 6" w:uiPriority="52"/>
-    <w:lsdException w:name="List Table 1 Light" w:uiPriority="46"/>
-    <w:lsdException w:name="List Table 2" w:uiPriority="47"/>
-    <w:lsdException w:name="List Table 3" w:uiPriority="48"/>
-    <w:lsdException w:name="List Table 4" w:uiPriority="49"/>
-    <w:lsdException w:name="List Table 5 Dark" w:uiPriority="50"/>
-    <w:lsdException w:name="List Table 6 Colorful" w:uiPriority="51"/>
-    <w:lsdException w:name="List Table 7 Colorful" w:uiPriority="52"/>
-    <w:lsdException w:name="List Table 1 Light Accent 1" w:uiPriority="46"/>
-    <w:lsdException w:name="List Table 2 Accent 1" w:uiPriority="47"/>
-    <w:lsdException w:name="List Table 3 Accent 1" w:uiPriority="48"/>
-    <w:lsdException w:name="List Table 4 Accent 1" w:uiPriority="49"/>
-    <w:lsdException w:name="List Table 5 Dark Accent 1" w:uiPriority="50"/>
-    <w:lsdException w:name="List Table 6 Colorful Accent 1" w:uiPriority="51"/>
-    <w:lsdException w:name="List Table 7 Colorful Accent 1" w:uiPriority="52"/>
-    <w:lsdException w:name="List Table 1 Light Accent 2" w:uiPriority="46"/>
-    <w:lsdException w:name="List Table 2 Accent 2" w:uiPriority="47"/>
-    <w:lsdException w:name="List Table 3 Accent 2" w:uiPriority="48"/>
-    <w:lsdException w:name="List Table 4 Accent 2" w:uiPriority="49"/>
-    <w:lsdException w:name="List Table 5 Dark Accent 2" w:uiPriority="50"/>
-    <w:lsdException w:name="List Table 6 Colorful Accent 2" w:uiPriority="51"/>
-    <w:lsdException w:name="List Table 7 Colorful Accent 2" w:uiPriority="52"/>
-    <w:lsdException w:name="List Table 1 Light Accent 3" w:uiPriority="46"/>
-    <w:lsdException w:name="List Table 2 Accent 3" w:uiPriority="47"/>
-    <w:lsdException w:name="List Table 3 Accent 3" w:uiPriority="48"/>
-    <w:lsdException w:name="List Table 4 Accent 3" w:uiPriority="49"/>
-    <w:lsdException w:name="List Table 5 Dark Accent 3" w:uiPriority="50"/>
-    <w:lsdException w:name="List Table 6 Colorful Accent 3" w:uiPriority="51"/>
-    <w:lsdException w:name="List Table 7 Colorful Accent 3" w:uiPriority="52"/>
-    <w:lsdException w:name="List Table 1 Light Accent 4" w:uiPriority="46"/>
-    <w:lsdException w:name="List Table 2 Accent 4" w:uiPriority="47"/>
-    <w:lsdException w:name="List Table 3 Accent 4" w:uiPriority="48"/>
-    <w:lsdException w:name="List Table 4 Accent 4" w:uiPriority="49"/>
-    <w:lsdException w:name="List Table 5 Dark Accent 4" w:uiPriority="50"/>
-    <w:lsdException w:name="List Table 6 Colorful Accent 4" w:uiPriority="51"/>
-    <w:lsdException w:name="List Table 7 Colorful Accent 4" w:uiPriority="52"/>
-    <w:lsdException w:name="List Table 1 Light Accent 5" w:uiPriority="46"/>
-    <w:lsdException w:name="List Table 2 Accent 5" w:uiPriority="47"/>
-    <w:lsdException w:name="List Table 3 Accent 5" w:uiPriority="48"/>
-    <w:lsdException w:name="List Table 4 Accent 5" w:uiPriority="49"/>
-    <w:lsdException w:name="List Table 5 Dark Accent 5" w:uiPriority="50"/>
-    <w:lsdException w:name="List Table 6 Colorful Accent 5" w:uiPriority="51"/>
-    <w:lsdException w:name="List Table 7 Colorful Accent 5" w:uiPriority="52"/>
-    <w:lsdException w:name="List Table 1 Light Accent 6" w:uiPriority="46"/>
-    <w:lsdException w:name="List Table 2 Accent 6" w:uiPriority="47"/>
-    <w:lsdException w:name="List Table 3 Accent 6" w:uiPriority="48"/>
-    <w:lsdException w:name="List Table 4 Accent 6" w:uiPriority="49"/>
-    <w:lsdException w:name="List Table 5 Dark Accent 6" w:uiPriority="50"/>
-    <w:lsdException w:name="List Table 6 Colorful Accent 6" w:uiPriority="51"/>
-    <w:lsdException w:name="List Table 7 Colorful Accent 6" w:uiPriority="52"/>
-    <w:lsdException w:name="Mention" w:semiHidden="1" w:unhideWhenUsed="1"/>
-    <w:lsdException w:name="Smart Hyperlink" w:semiHidden="1" w:unhideWhenUsed="1"/>
-    <w:lsdException w:name="Hashtag" w:semiHidden="1" w:unhideWhenUsed="1"/>
-    <w:lsdException w:name="Unresolved Mention" w:semiHidden="1" w:unhideWhenUsed="1"/>
+  <w:latentStyles w:defLockedState="0" w:defUIPriority="99" w:defSemiHidden="1" w:defUnhideWhenUsed="1" w:defQFormat="0" w:count="267">
+    <w:lsdException w:name="Normal" w:semiHidden="0" w:uiPriority="0" w:unhideWhenUsed="0" w:qFormat="1"/>
+    <w:lsdException w:name="heading 1" w:semiHidden="0" w:uiPriority="9" w:unhideWhenUsed="0" w:qFormat="1"/>
+    <w:lsdException w:name="heading 2" w:semiHidden="0" w:uiPriority="9" w:unhideWhenUsed="0" w:qFormat="1"/>
+    <w:lsdException w:name="heading 3" w:semiHidden="0" w:uiPriority="9" w:unhideWhenUsed="0" w:qFormat="1"/>
+    <w:lsdException w:name="heading 4" w:semiHidden="0" w:uiPriority="9" w:unhideWhenUsed="0" w:qFormat="1"/>
+    <w:lsdException w:name="heading 5" w:semiHidden="0" w:uiPriority="9" w:unhideWhenUsed="0" w:qFormat="1"/>
+    <w:lsdException w:name="heading 6" w:semiHidden="0" w:uiPriority="9" w:unhideWhenUsed="0" w:qFormat="1"/>
+    <w:lsdException w:name="heading 7" w:semiHidden="0" w:uiPriority="9" w:unhideWhenUsed="0" w:qFormat="1"/>
+    <w:lsdException w:name="heading 8" w:semiHidden="0" w:uiPriority="9" w:unhideWhenUsed="0" w:qFormat="1"/>
+    <w:lsdException w:name="heading 9" w:semiHidden="0" w:uiPriority="9" w:unhideWhenUsed="0" w:qFormat="1"/>
+    <w:lsdException w:name="toc 1" w:uiPriority="39"/>
+    <w:lsdException w:name="toc 2" w:uiPriority="39"/>
+    <w:lsdException w:name="toc 3" w:uiPriority="39"/>
+    <w:lsdException w:name="toc 4" w:uiPriority="39"/>
+    <w:lsdException w:name="toc 5" w:uiPriority="39"/>
+    <w:lsdException w:name="toc 6" w:uiPriority="39"/>
+    <w:lsdException w:name="toc 7" w:uiPriority="39"/>
+    <w:lsdException w:name="toc 8" w:uiPriority="39"/>
+    <w:lsdException w:name="toc 9" w:uiPriority="39"/>
+    <w:lsdException w:name="caption" w:uiPriority="35" w:qFormat="1"/>
+    <w:lsdException w:name="Title" w:semiHidden="0" w:uiPriority="10" w:unhideWhenUsed="0" w:qFormat="1"/>
+    <w:lsdException w:name="Default Paragraph Font" w:uiPriority="1"/>
+    <w:lsdException w:name="Subtitle" w:semiHidden="0" w:uiPriority="11" w:unhideWhenUsed="0" w:qFormat="1"/>
+    <w:lsdException w:name="Strong" w:semiHidden="0" w:uiPriority="22" w:unhideWhenUsed="0" w:qFormat="1"/>
+    <w:lsdException w:name="Emphasis" w:semiHidden="0" w:uiPriority="20" w:unhideWhenUsed="0" w:qFormat="1"/>
+    <w:lsdException w:name="Table Grid" w:semiHidden="0" w:uiPriority="39" w:unhideWhenUsed="0"/>
+    <w:lsdException w:name="Placeholder Text" w:unhideWhenUsed="0"/>
+    <w:lsdException w:name="No Spacing" w:semiHidden="0" w:uiPriority="1" w:unhideWhenUsed="0" w:qFormat="1"/>
+    <w:lsdException w:name="Light Shading" w:semiHidden="0" w:uiPriority="60" w:unhideWhenUsed="0"/>
+    <w:lsdException w:name="Light List" w:semiHidden="0" w:uiPriority="61" w:unhideWhenUsed="0"/>
+    <w:lsdException w:name="Light Grid" w:semiHidden="0" w:uiPriority="62" w:unhideWhenUsed="0"/>
+    <w:lsdException w:name="Medium Shading 1" w:semiHidden="0" w:uiPriority="63" w:unhideWhenUsed="0"/>
+    <w:lsdException w:name="Medium Shading 2" w:semiHidden="0" w:uiPriority="64" w:unhideWhenUsed="0"/>
+    <w:lsdException w:name="Medium List 1" w:semiHidden="0" w:uiPriority="65" w:unhideWhenUsed="0"/>
+    <w:lsdException w:name="Medium List 2" w:semiHidden="0" w:uiPriority="66" w:unhideWhenUsed="0"/>
+    <w:lsdException w:name="Medium Grid 1" w:semiHidden="0" w:uiPriority="67" w:unhideWhenUsed="0"/>
+    <w:lsdException w:name="Medium Grid 2" w:semiHidden="0" w:uiPriority="68" w:unhideWhenUsed="0"/>
+    <w:lsdException w:name="Medium Grid 3" w:semiHidden="0" w:uiPriority="69" w:unhideWhenUsed="0"/>
+    <w:lsdException w:name="Dark List" w:semiHidden="0" w:uiPriority="70" w:unhideWhenUsed="0"/>
+    <w:lsdException w:name="Colorful Shading" w:semiHidden="0" w:uiPriority="71" w:unhideWhenUsed="0"/>
+    <w:lsdException w:name="Colorful List" w:semiHidden="0" w:uiPriority="72" w:unhideWhenUsed="0"/>
+    <w:lsdException w:name="Colorful Grid" w:semiHidden="0" w:uiPriority="73" w:unhideWhenUsed="0"/>
+    <w:lsdException w:name="Light Shading Accent 1" w:semiHidden="0" w:uiPriority="60" w:unhideWhenUsed="0"/>
+    <w:lsdException w:name="Light List Accent 1" w:semiHidden="0" w:uiPriority="61" w:unhideWhenUsed="0"/>
+    <w:lsdException w:name="Light Grid Accent 1" w:semiHidden="0" w:uiPriority="62" w:unhideWhenUsed="0"/>
+    <w:lsdException w:name="Medium Shading 1 Accent 1" w:semiHidden="0" w:uiPriority="63" w:unhideWhenUsed="0"/>
+    <w:lsdException w:name="Medium Shading 2 Accent 1" w:semiHidden="0" w:uiPriority="64" w:unhideWhenUsed="0"/>
+    <w:lsdException w:name="Medium List 1 Accent 1" w:semiHidden="0" w:uiPriority="65" w:unhideWhenUsed="0"/>
+    <w:lsdException w:name="Revision" w:unhideWhenUsed="0"/>
+    <w:lsdException w:name="List Paragraph" w:semiHidden="0" w:uiPriority="34" w:unhideWhenUsed="0" w:qFormat="1"/>
+    <w:lsdException w:name="Quote" w:semiHidden="0" w:uiPriority="29" w:unhideWhenUsed="0" w:qFormat="1"/>
+    <w:lsdException w:name="Intense Quote" w:semiHidden="0" w:uiPriority="30" w:unhideWhenUsed="0" w:qFormat="1"/>
+    <w:lsdException w:name="Medium List 2 Accent 1" w:semiHidden="0" w:uiPriority="66" w:unhideWhenUsed="0"/>
+    <w:lsdException w:name="Medium Grid 1 Accent 1" w:semiHidden="0" w:uiPriority="67" w:unhideWhenUsed="0"/>
+    <w:lsdException w:name="Medium Grid 2 Accent 1" w:semiHidden="0" w:uiPriority="68" w:unhideWhenUsed="0"/>
+    <w:lsdException w:name="Medium Grid 3 Accent 1" w:semiHidden="0" w:uiPriority="69" w:unhideWhenUsed="0"/>
+    <w:lsdException w:name="Dark List Accent 1" w:semiHidden="0" w:uiPriority="70" w:unhideWhenUsed="0"/>
+    <w:lsdException w:name="Colorful Shading Accent 1" w:semiHidden="0" w:uiPriority="71" w:unhideWhenUsed="0"/>
+    <w:lsdException w:name="Colorful List Accent 1" w:semiHidden="0" w:uiPriority="72" w:unhideWhenUsed="0"/>
+    <w:lsdException w:name="Colorful Grid Accent 1" w:semiHidden="0" w:uiPriority="73" w:unhideWhenUsed="0"/>
+    <w:lsdException w:name="Light Shading Accent 2" w:semiHidden="0" w:uiPriority="60" w:unhideWhenUsed="0"/>
+    <w:lsdException w:name="Light List Accent 2" w:semiHidden="0" w:uiPriority="61" w:unhideWhenUsed="0"/>
+    <w:lsdException w:name="Light Grid Accent 2" w:semiHidden="0" w:uiPriority="62" w:unhideWhenUsed="0"/>
+    <w:lsdException w:name="Medium Shading 1 Accent 2" w:semiHidden="0" w:uiPriority="63" w:unhideWhenUsed="0"/>
+    <w:lsdException w:name="Medium Shading 2 Accent 2" w:semiHidden="0" w:uiPriority="64" w:unhideWhenUsed="0"/>
+    <w:lsdException w:name="Medium List 1 Accent 2" w:semiHidden="0" w:uiPriority="65" w:unhideWhenUsed="0"/>
+    <w:lsdException w:name="Medium List 2 Accent 2" w:semiHidden="0" w:uiPriority="66" w:unhideWhenUsed="0"/>
+    <w:lsdException w:name="Medium Grid 1 Accent 2" w:semiHidden="0" w:uiPriority="67" w:unhideWhenUsed="0"/>
+    <w:lsdException w:name="Medium Grid 2 Accent 2" w:semiHidden="0" w:uiPriority="68" w:unhideWhenUsed="0"/>
+    <w:lsdException w:name="Medium Grid 3 Accent 2" w:semiHidden="0" w:uiPriority="69" w:unhideWhenUsed="0"/>
+    <w:lsdException w:name="Dark List Accent 2" w:semiHidden="0" w:uiPriority="70" w:unhideWhenUsed="0"/>
+    <w:lsdException w:name="Colorful Shading Accent 2" w:semiHidden="0" w:uiPriority="71" w:unhideWhenUsed="0"/>
+    <w:lsdException w:name="Colorful List Accent 2" w:semiHidden="0" w:uiPriority="72" w:unhideWhenUsed="0"/>
+    <w:lsdException w:name="Colorful Grid Accent 2" w:semiHidden="0" w:uiPriority="73" w:unhideWhenUsed="0"/>
+    <w:lsdException w:name="Light Shading Accent 3" w:semiHidden="0" w:uiPriority="60" w:unhideWhenUsed="0"/>
+    <w:lsdException w:name="Light List Accent 3" w:semiHidden="0" w:uiPriority="61" w:unhideWhenUsed="0"/>
+    <w:lsdException w:name="Light Grid Accent 3" w:semiHidden="0" w:uiPriority="62" w:unhideWhenUsed="0"/>
+    <w:lsdException w:name="Medium Shading 1 Accent 3" w:semiHidden="0" w:uiPriority="63" w:unhideWhenUsed="0"/>
+    <w:lsdException w:name="Medium Shading 2 Accent 3" w:semiHidden="0" w:uiPriority="64" w:unhideWhenUsed="0"/>
+    <w:lsdException w:name="Medium List 1 Accent 3" w:semiHidden="0" w:uiPriority="65" w:unhideWhenUsed="0"/>
+    <w:lsdException w:name="Medium List 2 Accent 3" w:semiHidden="0" w:uiPriority="66" w:unhideWhenUsed="0"/>
+    <w:lsdException w:name="Medium Grid 1 Accent 3" w:semiHidden="0" w:uiPriority="67" w:unhideWhenUsed="0"/>
+    <w:lsdException w:name="Medium Grid 2 Accent 3" w:semiHidden="0" w:uiPriority="68" w:unhideWhenUsed="0"/>
+    <w:lsdException w:name="Medium Grid 3 Accent 3" w:semiHidden="0" w:uiPriority="69" w:unhideWhenUsed="0"/>
+    <w:lsdException w:name="Dark List Accent 3" w:semiHidden="0" w:uiPriority="70" w:unhideWhenUsed="0"/>
+    <w:lsdException w:name="Colorful Shading Accent 3" w:semiHidden="0" w:uiPriority="71" w:unhideWhenUsed="0"/>
+    <w:lsdException w:name="Colorful List Accent 3" w:semiHidden="0" w:uiPriority="72" w:unhideWhenUsed="0"/>
+    <w:lsdException w:name="Colorful Grid Accent 3" w:semiHidden="0" w:uiPriority="73" w:unhideWhenUsed="0"/>
+    <w:lsdException w:name="Light Shading Accent 4" w:semiHidden="0" w:uiPriority="60" w:unhideWhenUsed="0"/>
+    <w:lsdException w:name="Light List Accent 4" w:semiHidden="0" w:uiPriority="61" w:unhideWhenUsed="0"/>
+    <w:lsdException w:name="Light Grid Accent 4" w:semiHidden="0" w:uiPriority="62" w:unhideWhenUsed="0"/>
+    <w:lsdException w:name="Medium Shading 1 Accent 4" w:semiHidden="0" w:uiPriority="63" w:unhideWhenUsed="0"/>
+    <w:lsdException w:name="Medium Shading 2 Accent 4" w:semiHidden="0" w:uiPriority="64" w:unhideWhenUsed="0"/>
+    <w:lsdException w:name="Medium List 1 Accent 4" w:semiHidden="0" w:uiPriority="65" w:unhideWhenUsed="0"/>
+    <w:lsdException w:name="Medium List 2 Accent 4" w:semiHidden="0" w:uiPriority="66" w:unhideWhenUsed="0"/>
+    <w:lsdException w:name="Medium Grid 1 Accent 4" w:semiHidden="0" w:uiPriority="67" w:unhideWhenUsed="0"/>
+    <w:lsdException w:name="Medium Grid 2 Accent 4" w:semiHidden="0" w:uiPriority="68" w:unhideWhenUsed="0"/>
+    <w:lsdException w:name="Medium Grid 3 Accent 4" w:semiHidden="0" w:uiPriority="69" w:unhideWhenUsed="0"/>
+    <w:lsdException w:name="Dark List Accent 4" w:semiHidden="0" w:uiPriority="70" w:unhideWhenUsed="0"/>
+    <w:lsdException w:name="Colorful Shading Accent 4" w:semiHidden="0" w:uiPriority="71" w:unhideWhenUsed="0"/>
+    <w:lsdException w:name="Colorful List Accent 4" w:semiHidden="0" w:uiPriority="72" w:unhideWhenUsed="0"/>
+    <w:lsdException w:name="Colorful Grid Accent 4" w:semiHidden="0" w:uiPriority="73" w:unhideWhenUsed="0"/>
+    <w:lsdException w:name="Light Shading Accent 5" w:semiHidden="0" w:uiPriority="60" w:unhideWhenUsed="0"/>
+    <w:lsdException w:name="Light List Accent 5" w:semiHidden="0" w:uiPriority="61" w:unhideWhenUsed="0"/>
+    <w:lsdException w:name="Light Grid Accent 5" w:semiHidden="0" w:uiPriority="62" w:unhideWhenUsed="0"/>
+    <w:lsdException w:name="Medium Shading 1 Accent 5" w:semiHidden="0" w:uiPriority="63" w:unhideWhenUsed="0"/>
+    <w:lsdException w:name="Medium Shading 2 Accent 5" w:semiHidden="0" w:uiPriority="64" w:unhideWhenUsed="0"/>
+    <w:lsdException w:name="Medium List 1 Accent 5" w:semiHidden="0" w:uiPriority="65" w:unhideWhenUsed="0"/>
+    <w:lsdException w:name="Medium List 2 Accent 5" w:semiHidden="0" w:uiPriority="66" w:unhideWhenUsed="0"/>
+    <w:lsdException w:name="Medium Grid 1 Accent 5" w:semiHidden="0" w:uiPriority="67" w:unhideWhenUsed="0"/>
+    <w:lsdException w:name="Medium Grid 2 Accent 5" w:semiHidden="0" w:uiPriority="68" w:unhideWhenUsed="0"/>
+    <w:lsdException w:name="Medium Grid 3 Accent 5" w:semiHidden="0" w:uiPriority="69" w:unhideWhenUsed="0"/>
+    <w:lsdException w:name="Dark List Accent 5" w:semiHidden="0" w:uiPriority="70" w:unhideWhenUsed="0"/>
+    <w:lsdException w:name="Colorful Shading Accent 5" w:semiHidden="0" w:uiPriority="71" w:unhideWhenUsed="0"/>
+    <w:lsdException w:name="Colorful List Accent 5" w:semiHidden="0" w:uiPriority="72" w:unhideWhenUsed="0"/>
+    <w:lsdException w:name="Colorful Grid Accent 5" w:semiHidden="0" w:uiPriority="73" w:unhideWhenUsed="0"/>
+    <w:lsdException w:name="Light Shading Accent 6" w:semiHidden="0" w:uiPriority="60" w:unhideWhenUsed="0"/>
+    <w:lsdException w:name="Light List Accent 6" w:semiHidden="0" w:uiPriority="61" w:unhideWhenUsed="0"/>
+    <w:lsdException w:name="Light Grid Accent 6" w:semiHidden="0" w:uiPriority="62" w:unhideWhenUsed="0"/>
+    <w:lsdException w:name="Medium Shading 1 Accent 6" w:semiHidden="0" w:uiPriority="63" w:unhideWhenUsed="0"/>
+    <w:lsdException w:name="Medium Shading 2 Accent 6" w:semiHidden="0" w:uiPriority="64" w:unhideWhenUsed="0"/>
+    <w:lsdException w:name="Medium List 1 Accent 6" w:semiHidden="0" w:uiPriority="65" w:unhideWhenUsed="0"/>
+    <w:lsdException w:name="Medium List 2 Accent 6" w:semiHidden="0" w:uiPriority="66" w:unhideWhenUsed="0"/>
+    <w:lsdException w:name="Medium Grid 1 Accent 6" w:semiHidden="0" w:uiPriority="67" w:unhideWhenUsed="0"/>
+    <w:lsdException w:name="Medium Grid 2 Accent 6" w:semiHidden="0" w:uiPriority="68" w:unhideWhenUsed="0"/>
+    <w:lsdException w:name="Medium Grid 3 Accent 6" w:semiHidden="0" w:uiPriority="69" w:unhideWhenUsed="0"/>
+    <w:lsdException w:name="Dark List Accent 6" w:semiHidden="0" w:uiPriority="70" w:unhideWhenUsed="0"/>
+    <w:lsdException w:name="Colorful Shading Accent 6" w:semiHidden="0" w:uiPriority="71" w:unhideWhenUsed="0"/>
+    <w:lsdException w:name="Colorful List Accent 6" w:semiHidden="0" w:uiPriority="72" w:unhideWhenUsed="0"/>
+    <w:lsdException w:name="Colorful Grid Accent 6" w:semiHidden="0" w:uiPriority="73" w:unhideWhenUsed="0"/>
+    <w:lsdException w:name="Subtle Emphasis" w:semiHidden="0" w:uiPriority="19" w:unhideWhenUsed="0" w:qFormat="1"/>
+    <w:lsdException w:name="Intense Emphasis" w:semiHidden="0" w:uiPriority="21" w:unhideWhenUsed="0" w:qFormat="1"/>
+    <w:lsdException w:name="Subtle Reference" w:semiHidden="0" w:uiPriority="31" w:unhideWhenUsed="0" w:qFormat="1"/>
+    <w:lsdException w:name="Intense Reference" w:semiHidden="0" w:uiPriority="32" w:unhideWhenUsed="0" w:qFormat="1"/>
+    <w:lsdException w:name="Book Title" w:semiHidden="0" w:uiPriority="33" w:unhideWhenUsed="0" w:qFormat="1"/>
+    <w:lsdException w:name="Bibliography" w:uiPriority="37"/>
+    <w:lsdException w:name="TOC Heading" w:uiPriority="39" w:qFormat="1"/>
   </w:latentStyles>
   <w:style w:type="paragraph" w:default="1" w:styleId="Normal">
     <w:name w:val="Normal"/>
@@ -5096,6 +4849,812 @@
       <w:sz w:val="24"/>
       <w:szCs w:val="24"/>
       <w:lang w:val="es-AR" w:eastAsia="es-AR"/>
+    </w:rPr>
+  </w:style>
+  <w:style w:type="paragraph" w:styleId="BalloonText">
+    <w:name w:val="Balloon Text"/>
+    <w:basedOn w:val="Normal"/>
+    <w:link w:val="BalloonTextChar"/>
+    <w:uiPriority w:val="99"/>
+    <w:semiHidden/>
+    <w:unhideWhenUsed/>
+    <w:rsid w:val="00C76FDA"/>
+    <w:pPr>
+      <w:spacing w:line="240" w:lineRule="auto"/>
+    </w:pPr>
+    <w:rPr>
+      <w:rFonts w:ascii="Tahoma" w:hAnsi="Tahoma" w:cs="Tahoma"/>
+      <w:sz w:val="16"/>
+      <w:szCs w:val="16"/>
+    </w:rPr>
+  </w:style>
+  <w:style w:type="character" w:customStyle="1" w:styleId="BalloonTextChar">
+    <w:name w:val="Balloon Text Char"/>
+    <w:basedOn w:val="DefaultParagraphFont"/>
+    <w:link w:val="BalloonText"/>
+    <w:uiPriority w:val="99"/>
+    <w:semiHidden/>
+    <w:rsid w:val="00C76FDA"/>
+    <w:rPr>
+      <w:rFonts w:ascii="Tahoma" w:hAnsi="Tahoma" w:cs="Tahoma"/>
+      <w:sz w:val="16"/>
+      <w:szCs w:val="16"/>
+      <w:lang w:val="en-US" w:eastAsia="en-US"/>
+    </w:rPr>
+  </w:style>
+</w:styles>
+</file>
+
+<file path=word/stylesWithEffects.xml><?xml version="1.0" encoding="utf-8"?>
+<w:styles xmlns:wpc="http://schemas.microsoft.com/office/word/2010/wordprocessingCanvas" xmlns:mc="http://schemas.openxmlformats.org/markup-compatibility/2006" xmlns:o="urn:schemas-microsoft-com:office:office" xmlns:r="http://schemas.openxmlformats.org/officeDocument/2006/relationships" xmlns:m="http://schemas.openxmlformats.org/officeDocument/2006/math" xmlns:v="urn:schemas-microsoft-com:vml" xmlns:wp14="http://schemas.microsoft.com/office/word/2010/wordprocessingDrawing" xmlns:wp="http://schemas.openxmlformats.org/drawingml/2006/wordprocessingDrawing" xmlns:w10="urn:schemas-microsoft-com:office:word" xmlns:w="http://schemas.openxmlformats.org/wordprocessingml/2006/main" xmlns:w14="http://schemas.microsoft.com/office/word/2010/wordml" xmlns:wpg="http://schemas.microsoft.com/office/word/2010/wordprocessingGroup" xmlns:wpi="http://schemas.microsoft.com/office/word/2010/wordprocessingInk" xmlns:wne="http://schemas.microsoft.com/office/word/2006/wordml" xmlns:wps="http://schemas.microsoft.com/office/word/2010/wordprocessingShape" mc:Ignorable="w14 wp14">
+  <w:docDefaults>
+    <w:rPrDefault>
+      <w:rPr>
+        <w:rFonts w:ascii="Times New Roman" w:eastAsia="Times New Roman" w:hAnsi="Times New Roman" w:cs="Times New Roman"/>
+        <w:lang w:val="es-AR" w:eastAsia="es-AR" w:bidi="ar-SA"/>
+      </w:rPr>
+    </w:rPrDefault>
+    <w:pPrDefault/>
+  </w:docDefaults>
+  <w:latentStyles w:defLockedState="0" w:defUIPriority="99" w:defSemiHidden="1" w:defUnhideWhenUsed="1" w:defQFormat="0" w:count="267">
+    <w:lsdException w:name="Normal" w:semiHidden="0" w:uiPriority="0" w:unhideWhenUsed="0" w:qFormat="1"/>
+    <w:lsdException w:name="heading 1" w:semiHidden="0" w:uiPriority="9" w:unhideWhenUsed="0" w:qFormat="1"/>
+    <w:lsdException w:name="heading 2" w:semiHidden="0" w:uiPriority="9" w:unhideWhenUsed="0" w:qFormat="1"/>
+    <w:lsdException w:name="heading 3" w:semiHidden="0" w:uiPriority="9" w:unhideWhenUsed="0" w:qFormat="1"/>
+    <w:lsdException w:name="heading 4" w:semiHidden="0" w:uiPriority="9" w:unhideWhenUsed="0" w:qFormat="1"/>
+    <w:lsdException w:name="heading 5" w:semiHidden="0" w:uiPriority="9" w:unhideWhenUsed="0" w:qFormat="1"/>
+    <w:lsdException w:name="heading 6" w:semiHidden="0" w:uiPriority="9" w:unhideWhenUsed="0" w:qFormat="1"/>
+    <w:lsdException w:name="heading 7" w:semiHidden="0" w:uiPriority="9" w:unhideWhenUsed="0" w:qFormat="1"/>
+    <w:lsdException w:name="heading 8" w:semiHidden="0" w:uiPriority="9" w:unhideWhenUsed="0" w:qFormat="1"/>
+    <w:lsdException w:name="heading 9" w:semiHidden="0" w:uiPriority="9" w:unhideWhenUsed="0" w:qFormat="1"/>
+    <w:lsdException w:name="toc 1" w:uiPriority="39"/>
+    <w:lsdException w:name="toc 2" w:uiPriority="39"/>
+    <w:lsdException w:name="toc 3" w:uiPriority="39"/>
+    <w:lsdException w:name="toc 4" w:uiPriority="39"/>
+    <w:lsdException w:name="toc 5" w:uiPriority="39"/>
+    <w:lsdException w:name="toc 6" w:uiPriority="39"/>
+    <w:lsdException w:name="toc 7" w:uiPriority="39"/>
+    <w:lsdException w:name="toc 8" w:uiPriority="39"/>
+    <w:lsdException w:name="toc 9" w:uiPriority="39"/>
+    <w:lsdException w:name="caption" w:uiPriority="35" w:qFormat="1"/>
+    <w:lsdException w:name="Title" w:semiHidden="0" w:uiPriority="10" w:unhideWhenUsed="0" w:qFormat="1"/>
+    <w:lsdException w:name="Default Paragraph Font" w:uiPriority="1"/>
+    <w:lsdException w:name="Subtitle" w:semiHidden="0" w:uiPriority="11" w:unhideWhenUsed="0" w:qFormat="1"/>
+    <w:lsdException w:name="Strong" w:semiHidden="0" w:uiPriority="22" w:unhideWhenUsed="0" w:qFormat="1"/>
+    <w:lsdException w:name="Emphasis" w:semiHidden="0" w:uiPriority="20" w:unhideWhenUsed="0" w:qFormat="1"/>
+    <w:lsdException w:name="Table Grid" w:semiHidden="0" w:uiPriority="39" w:unhideWhenUsed="0"/>
+    <w:lsdException w:name="Placeholder Text" w:unhideWhenUsed="0"/>
+    <w:lsdException w:name="No Spacing" w:semiHidden="0" w:uiPriority="1" w:unhideWhenUsed="0" w:qFormat="1"/>
+    <w:lsdException w:name="Light Shading" w:semiHidden="0" w:uiPriority="60" w:unhideWhenUsed="0"/>
+    <w:lsdException w:name="Light List" w:semiHidden="0" w:uiPriority="61" w:unhideWhenUsed="0"/>
+    <w:lsdException w:name="Light Grid" w:semiHidden="0" w:uiPriority="62" w:unhideWhenUsed="0"/>
+    <w:lsdException w:name="Medium Shading 1" w:semiHidden="0" w:uiPriority="63" w:unhideWhenUsed="0"/>
+    <w:lsdException w:name="Medium Shading 2" w:semiHidden="0" w:uiPriority="64" w:unhideWhenUsed="0"/>
+    <w:lsdException w:name="Medium List 1" w:semiHidden="0" w:uiPriority="65" w:unhideWhenUsed="0"/>
+    <w:lsdException w:name="Medium List 2" w:semiHidden="0" w:uiPriority="66" w:unhideWhenUsed="0"/>
+    <w:lsdException w:name="Medium Grid 1" w:semiHidden="0" w:uiPriority="67" w:unhideWhenUsed="0"/>
+    <w:lsdException w:name="Medium Grid 2" w:semiHidden="0" w:uiPriority="68" w:unhideWhenUsed="0"/>
+    <w:lsdException w:name="Medium Grid 3" w:semiHidden="0" w:uiPriority="69" w:unhideWhenUsed="0"/>
+    <w:lsdException w:name="Dark List" w:semiHidden="0" w:uiPriority="70" w:unhideWhenUsed="0"/>
+    <w:lsdException w:name="Colorful Shading" w:semiHidden="0" w:uiPriority="71" w:unhideWhenUsed="0"/>
+    <w:lsdException w:name="Colorful List" w:semiHidden="0" w:uiPriority="72" w:unhideWhenUsed="0"/>
+    <w:lsdException w:name="Colorful Grid" w:semiHidden="0" w:uiPriority="73" w:unhideWhenUsed="0"/>
+    <w:lsdException w:name="Light Shading Accent 1" w:semiHidden="0" w:uiPriority="60" w:unhideWhenUsed="0"/>
+    <w:lsdException w:name="Light List Accent 1" w:semiHidden="0" w:uiPriority="61" w:unhideWhenUsed="0"/>
+    <w:lsdException w:name="Light Grid Accent 1" w:semiHidden="0" w:uiPriority="62" w:unhideWhenUsed="0"/>
+    <w:lsdException w:name="Medium Shading 1 Accent 1" w:semiHidden="0" w:uiPriority="63" w:unhideWhenUsed="0"/>
+    <w:lsdException w:name="Medium Shading 2 Accent 1" w:semiHidden="0" w:uiPriority="64" w:unhideWhenUsed="0"/>
+    <w:lsdException w:name="Medium List 1 Accent 1" w:semiHidden="0" w:uiPriority="65" w:unhideWhenUsed="0"/>
+    <w:lsdException w:name="Revision" w:unhideWhenUsed="0"/>
+    <w:lsdException w:name="List Paragraph" w:semiHidden="0" w:uiPriority="34" w:unhideWhenUsed="0" w:qFormat="1"/>
+    <w:lsdException w:name="Quote" w:semiHidden="0" w:uiPriority="29" w:unhideWhenUsed="0" w:qFormat="1"/>
+    <w:lsdException w:name="Intense Quote" w:semiHidden="0" w:uiPriority="30" w:unhideWhenUsed="0" w:qFormat="1"/>
+    <w:lsdException w:name="Medium List 2 Accent 1" w:semiHidden="0" w:uiPriority="66" w:unhideWhenUsed="0"/>
+    <w:lsdException w:name="Medium Grid 1 Accent 1" w:semiHidden="0" w:uiPriority="67" w:unhideWhenUsed="0"/>
+    <w:lsdException w:name="Medium Grid 2 Accent 1" w:semiHidden="0" w:uiPriority="68" w:unhideWhenUsed="0"/>
+    <w:lsdException w:name="Medium Grid 3 Accent 1" w:semiHidden="0" w:uiPriority="69" w:unhideWhenUsed="0"/>
+    <w:lsdException w:name="Dark List Accent 1" w:semiHidden="0" w:uiPriority="70" w:unhideWhenUsed="0"/>
+    <w:lsdException w:name="Colorful Shading Accent 1" w:semiHidden="0" w:uiPriority="71" w:unhideWhenUsed="0"/>
+    <w:lsdException w:name="Colorful List Accent 1" w:semiHidden="0" w:uiPriority="72" w:unhideWhenUsed="0"/>
+    <w:lsdException w:name="Colorful Grid Accent 1" w:semiHidden="0" w:uiPriority="73" w:unhideWhenUsed="0"/>
+    <w:lsdException w:name="Light Shading Accent 2" w:semiHidden="0" w:uiPriority="60" w:unhideWhenUsed="0"/>
+    <w:lsdException w:name="Light List Accent 2" w:semiHidden="0" w:uiPriority="61" w:unhideWhenUsed="0"/>
+    <w:lsdException w:name="Light Grid Accent 2" w:semiHidden="0" w:uiPriority="62" w:unhideWhenUsed="0"/>
+    <w:lsdException w:name="Medium Shading 1 Accent 2" w:semiHidden="0" w:uiPriority="63" w:unhideWhenUsed="0"/>
+    <w:lsdException w:name="Medium Shading 2 Accent 2" w:semiHidden="0" w:uiPriority="64" w:unhideWhenUsed="0"/>
+    <w:lsdException w:name="Medium List 1 Accent 2" w:semiHidden="0" w:uiPriority="65" w:unhideWhenUsed="0"/>
+    <w:lsdException w:name="Medium List 2 Accent 2" w:semiHidden="0" w:uiPriority="66" w:unhideWhenUsed="0"/>
+    <w:lsdException w:name="Medium Grid 1 Accent 2" w:semiHidden="0" w:uiPriority="67" w:unhideWhenUsed="0"/>
+    <w:lsdException w:name="Medium Grid 2 Accent 2" w:semiHidden="0" w:uiPriority="68" w:unhideWhenUsed="0"/>
+    <w:lsdException w:name="Medium Grid 3 Accent 2" w:semiHidden="0" w:uiPriority="69" w:unhideWhenUsed="0"/>
+    <w:lsdException w:name="Dark List Accent 2" w:semiHidden="0" w:uiPriority="70" w:unhideWhenUsed="0"/>
+    <w:lsdException w:name="Colorful Shading Accent 2" w:semiHidden="0" w:uiPriority="71" w:unhideWhenUsed="0"/>
+    <w:lsdException w:name="Colorful List Accent 2" w:semiHidden="0" w:uiPriority="72" w:unhideWhenUsed="0"/>
+    <w:lsdException w:name="Colorful Grid Accent 2" w:semiHidden="0" w:uiPriority="73" w:unhideWhenUsed="0"/>
+    <w:lsdException w:name="Light Shading Accent 3" w:semiHidden="0" w:uiPriority="60" w:unhideWhenUsed="0"/>
+    <w:lsdException w:name="Light List Accent 3" w:semiHidden="0" w:uiPriority="61" w:unhideWhenUsed="0"/>
+    <w:lsdException w:name="Light Grid Accent 3" w:semiHidden="0" w:uiPriority="62" w:unhideWhenUsed="0"/>
+    <w:lsdException w:name="Medium Shading 1 Accent 3" w:semiHidden="0" w:uiPriority="63" w:unhideWhenUsed="0"/>
+    <w:lsdException w:name="Medium Shading 2 Accent 3" w:semiHidden="0" w:uiPriority="64" w:unhideWhenUsed="0"/>
+    <w:lsdException w:name="Medium List 1 Accent 3" w:semiHidden="0" w:uiPriority="65" w:unhideWhenUsed="0"/>
+    <w:lsdException w:name="Medium List 2 Accent 3" w:semiHidden="0" w:uiPriority="66" w:unhideWhenUsed="0"/>
+    <w:lsdException w:name="Medium Grid 1 Accent 3" w:semiHidden="0" w:uiPriority="67" w:unhideWhenUsed="0"/>
+    <w:lsdException w:name="Medium Grid 2 Accent 3" w:semiHidden="0" w:uiPriority="68" w:unhideWhenUsed="0"/>
+    <w:lsdException w:name="Medium Grid 3 Accent 3" w:semiHidden="0" w:uiPriority="69" w:unhideWhenUsed="0"/>
+    <w:lsdException w:name="Dark List Accent 3" w:semiHidden="0" w:uiPriority="70" w:unhideWhenUsed="0"/>
+    <w:lsdException w:name="Colorful Shading Accent 3" w:semiHidden="0" w:uiPriority="71" w:unhideWhenUsed="0"/>
+    <w:lsdException w:name="Colorful List Accent 3" w:semiHidden="0" w:uiPriority="72" w:unhideWhenUsed="0"/>
+    <w:lsdException w:name="Colorful Grid Accent 3" w:semiHidden="0" w:uiPriority="73" w:unhideWhenUsed="0"/>
+    <w:lsdException w:name="Light Shading Accent 4" w:semiHidden="0" w:uiPriority="60" w:unhideWhenUsed="0"/>
+    <w:lsdException w:name="Light List Accent 4" w:semiHidden="0" w:uiPriority="61" w:unhideWhenUsed="0"/>
+    <w:lsdException w:name="Light Grid Accent 4" w:semiHidden="0" w:uiPriority="62" w:unhideWhenUsed="0"/>
+    <w:lsdException w:name="Medium Shading 1 Accent 4" w:semiHidden="0" w:uiPriority="63" w:unhideWhenUsed="0"/>
+    <w:lsdException w:name="Medium Shading 2 Accent 4" w:semiHidden="0" w:uiPriority="64" w:unhideWhenUsed="0"/>
+    <w:lsdException w:name="Medium List 1 Accent 4" w:semiHidden="0" w:uiPriority="65" w:unhideWhenUsed="0"/>
+    <w:lsdException w:name="Medium List 2 Accent 4" w:semiHidden="0" w:uiPriority="66" w:unhideWhenUsed="0"/>
+    <w:lsdException w:name="Medium Grid 1 Accent 4" w:semiHidden="0" w:uiPriority="67" w:unhideWhenUsed="0"/>
+    <w:lsdException w:name="Medium Grid 2 Accent 4" w:semiHidden="0" w:uiPriority="68" w:unhideWhenUsed="0"/>
+    <w:lsdException w:name="Medium Grid 3 Accent 4" w:semiHidden="0" w:uiPriority="69" w:unhideWhenUsed="0"/>
+    <w:lsdException w:name="Dark List Accent 4" w:semiHidden="0" w:uiPriority="70" w:unhideWhenUsed="0"/>
+    <w:lsdException w:name="Colorful Shading Accent 4" w:semiHidden="0" w:uiPriority="71" w:unhideWhenUsed="0"/>
+    <w:lsdException w:name="Colorful List Accent 4" w:semiHidden="0" w:uiPriority="72" w:unhideWhenUsed="0"/>
+    <w:lsdException w:name="Colorful Grid Accent 4" w:semiHidden="0" w:uiPriority="73" w:unhideWhenUsed="0"/>
+    <w:lsdException w:name="Light Shading Accent 5" w:semiHidden="0" w:uiPriority="60" w:unhideWhenUsed="0"/>
+    <w:lsdException w:name="Light List Accent 5" w:semiHidden="0" w:uiPriority="61" w:unhideWhenUsed="0"/>
+    <w:lsdException w:name="Light Grid Accent 5" w:semiHidden="0" w:uiPriority="62" w:unhideWhenUsed="0"/>
+    <w:lsdException w:name="Medium Shading 1 Accent 5" w:semiHidden="0" w:uiPriority="63" w:unhideWhenUsed="0"/>
+    <w:lsdException w:name="Medium Shading 2 Accent 5" w:semiHidden="0" w:uiPriority="64" w:unhideWhenUsed="0"/>
+    <w:lsdException w:name="Medium List 1 Accent 5" w:semiHidden="0" w:uiPriority="65" w:unhideWhenUsed="0"/>
+    <w:lsdException w:name="Medium List 2 Accent 5" w:semiHidden="0" w:uiPriority="66" w:unhideWhenUsed="0"/>
+    <w:lsdException w:name="Medium Grid 1 Accent 5" w:semiHidden="0" w:uiPriority="67" w:unhideWhenUsed="0"/>
+    <w:lsdException w:name="Medium Grid 2 Accent 5" w:semiHidden="0" w:uiPriority="68" w:unhideWhenUsed="0"/>
+    <w:lsdException w:name="Medium Grid 3 Accent 5" w:semiHidden="0" w:uiPriority="69" w:unhideWhenUsed="0"/>
+    <w:lsdException w:name="Dark List Accent 5" w:semiHidden="0" w:uiPriority="70" w:unhideWhenUsed="0"/>
+    <w:lsdException w:name="Colorful Shading Accent 5" w:semiHidden="0" w:uiPriority="71" w:unhideWhenUsed="0"/>
+    <w:lsdException w:name="Colorful List Accent 5" w:semiHidden="0" w:uiPriority="72" w:unhideWhenUsed="0"/>
+    <w:lsdException w:name="Colorful Grid Accent 5" w:semiHidden="0" w:uiPriority="73" w:unhideWhenUsed="0"/>
+    <w:lsdException w:name="Light Shading Accent 6" w:semiHidden="0" w:uiPriority="60" w:unhideWhenUsed="0"/>
+    <w:lsdException w:name="Light List Accent 6" w:semiHidden="0" w:uiPriority="61" w:unhideWhenUsed="0"/>
+    <w:lsdException w:name="Light Grid Accent 6" w:semiHidden="0" w:uiPriority="62" w:unhideWhenUsed="0"/>
+    <w:lsdException w:name="Medium Shading 1 Accent 6" w:semiHidden="0" w:uiPriority="63" w:unhideWhenUsed="0"/>
+    <w:lsdException w:name="Medium Shading 2 Accent 6" w:semiHidden="0" w:uiPriority="64" w:unhideWhenUsed="0"/>
+    <w:lsdException w:name="Medium List 1 Accent 6" w:semiHidden="0" w:uiPriority="65" w:unhideWhenUsed="0"/>
+    <w:lsdException w:name="Medium List 2 Accent 6" w:semiHidden="0" w:uiPriority="66" w:unhideWhenUsed="0"/>
+    <w:lsdException w:name="Medium Grid 1 Accent 6" w:semiHidden="0" w:uiPriority="67" w:unhideWhenUsed="0"/>
+    <w:lsdException w:name="Medium Grid 2 Accent 6" w:semiHidden="0" w:uiPriority="68" w:unhideWhenUsed="0"/>
+    <w:lsdException w:name="Medium Grid 3 Accent 6" w:semiHidden="0" w:uiPriority="69" w:unhideWhenUsed="0"/>
+    <w:lsdException w:name="Dark List Accent 6" w:semiHidden="0" w:uiPriority="70" w:unhideWhenUsed="0"/>
+    <w:lsdException w:name="Colorful Shading Accent 6" w:semiHidden="0" w:uiPriority="71" w:unhideWhenUsed="0"/>
+    <w:lsdException w:name="Colorful List Accent 6" w:semiHidden="0" w:uiPriority="72" w:unhideWhenUsed="0"/>
+    <w:lsdException w:name="Colorful Grid Accent 6" w:semiHidden="0" w:uiPriority="73" w:unhideWhenUsed="0"/>
+    <w:lsdException w:name="Subtle Emphasis" w:semiHidden="0" w:uiPriority="19" w:unhideWhenUsed="0" w:qFormat="1"/>
+    <w:lsdException w:name="Intense Emphasis" w:semiHidden="0" w:uiPriority="21" w:unhideWhenUsed="0" w:qFormat="1"/>
+    <w:lsdException w:name="Subtle Reference" w:semiHidden="0" w:uiPriority="31" w:unhideWhenUsed="0" w:qFormat="1"/>
+    <w:lsdException w:name="Intense Reference" w:semiHidden="0" w:uiPriority="32" w:unhideWhenUsed="0" w:qFormat="1"/>
+    <w:lsdException w:name="Book Title" w:semiHidden="0" w:uiPriority="33" w:unhideWhenUsed="0" w:qFormat="1"/>
+    <w:lsdException w:name="Bibliography" w:uiPriority="37"/>
+    <w:lsdException w:name="TOC Heading" w:uiPriority="39" w:qFormat="1"/>
+  </w:latentStyles>
+  <w:style w:type="paragraph" w:default="1" w:styleId="Normal">
+    <w:name w:val="Normal"/>
+    <w:qFormat/>
+    <w:pPr>
+      <w:widowControl w:val="0"/>
+      <w:spacing w:line="240" w:lineRule="atLeast"/>
+    </w:pPr>
+    <w:rPr>
+      <w:lang w:val="en-US" w:eastAsia="en-US"/>
+    </w:rPr>
+  </w:style>
+  <w:style w:type="paragraph" w:styleId="Heading1">
+    <w:name w:val="heading 1"/>
+    <w:basedOn w:val="Normal"/>
+    <w:next w:val="Normal"/>
+    <w:qFormat/>
+    <w:pPr>
+      <w:keepNext/>
+      <w:numPr>
+        <w:numId w:val="1"/>
+      </w:numPr>
+      <w:spacing w:before="120" w:after="60"/>
+      <w:ind w:left="720" w:hanging="720"/>
+      <w:outlineLvl w:val="0"/>
+    </w:pPr>
+    <w:rPr>
+      <w:rFonts w:ascii="Arial" w:hAnsi="Arial"/>
+      <w:b/>
+      <w:sz w:val="24"/>
+    </w:rPr>
+  </w:style>
+  <w:style w:type="paragraph" w:styleId="Heading2">
+    <w:name w:val="heading 2"/>
+    <w:basedOn w:val="Heading1"/>
+    <w:next w:val="Normal"/>
+    <w:qFormat/>
+    <w:pPr>
+      <w:numPr>
+        <w:ilvl w:val="1"/>
+      </w:numPr>
+      <w:outlineLvl w:val="1"/>
+    </w:pPr>
+    <w:rPr>
+      <w:sz w:val="20"/>
+    </w:rPr>
+  </w:style>
+  <w:style w:type="paragraph" w:styleId="Heading3">
+    <w:name w:val="heading 3"/>
+    <w:basedOn w:val="Heading1"/>
+    <w:next w:val="Normal"/>
+    <w:qFormat/>
+    <w:pPr>
+      <w:numPr>
+        <w:ilvl w:val="2"/>
+      </w:numPr>
+      <w:outlineLvl w:val="2"/>
+    </w:pPr>
+    <w:rPr>
+      <w:b w:val="0"/>
+      <w:i/>
+      <w:sz w:val="20"/>
+    </w:rPr>
+  </w:style>
+  <w:style w:type="paragraph" w:styleId="Heading4">
+    <w:name w:val="heading 4"/>
+    <w:basedOn w:val="Heading1"/>
+    <w:next w:val="Normal"/>
+    <w:qFormat/>
+    <w:pPr>
+      <w:numPr>
+        <w:ilvl w:val="3"/>
+      </w:numPr>
+      <w:outlineLvl w:val="3"/>
+    </w:pPr>
+    <w:rPr>
+      <w:b w:val="0"/>
+      <w:sz w:val="20"/>
+    </w:rPr>
+  </w:style>
+  <w:style w:type="paragraph" w:styleId="Heading5">
+    <w:name w:val="heading 5"/>
+    <w:basedOn w:val="Normal"/>
+    <w:next w:val="Normal"/>
+    <w:qFormat/>
+    <w:pPr>
+      <w:numPr>
+        <w:ilvl w:val="4"/>
+        <w:numId w:val="1"/>
+      </w:numPr>
+      <w:spacing w:before="240" w:after="60"/>
+      <w:ind w:left="2880"/>
+      <w:outlineLvl w:val="4"/>
+    </w:pPr>
+    <w:rPr>
+      <w:sz w:val="22"/>
+    </w:rPr>
+  </w:style>
+  <w:style w:type="paragraph" w:styleId="Heading6">
+    <w:name w:val="heading 6"/>
+    <w:basedOn w:val="Normal"/>
+    <w:next w:val="Normal"/>
+    <w:qFormat/>
+    <w:pPr>
+      <w:numPr>
+        <w:ilvl w:val="5"/>
+        <w:numId w:val="1"/>
+      </w:numPr>
+      <w:spacing w:before="240" w:after="60"/>
+      <w:ind w:left="2880"/>
+      <w:outlineLvl w:val="5"/>
+    </w:pPr>
+    <w:rPr>
+      <w:i/>
+      <w:sz w:val="22"/>
+    </w:rPr>
+  </w:style>
+  <w:style w:type="paragraph" w:styleId="Heading7">
+    <w:name w:val="heading 7"/>
+    <w:basedOn w:val="Normal"/>
+    <w:next w:val="Normal"/>
+    <w:qFormat/>
+    <w:pPr>
+      <w:numPr>
+        <w:ilvl w:val="6"/>
+        <w:numId w:val="1"/>
+      </w:numPr>
+      <w:spacing w:before="240" w:after="60"/>
+      <w:ind w:left="2880"/>
+      <w:outlineLvl w:val="6"/>
+    </w:pPr>
+  </w:style>
+  <w:style w:type="paragraph" w:styleId="Heading8">
+    <w:name w:val="heading 8"/>
+    <w:basedOn w:val="Normal"/>
+    <w:next w:val="Normal"/>
+    <w:qFormat/>
+    <w:pPr>
+      <w:numPr>
+        <w:ilvl w:val="7"/>
+        <w:numId w:val="1"/>
+      </w:numPr>
+      <w:spacing w:before="240" w:after="60"/>
+      <w:ind w:left="2880"/>
+      <w:outlineLvl w:val="7"/>
+    </w:pPr>
+    <w:rPr>
+      <w:i/>
+    </w:rPr>
+  </w:style>
+  <w:style w:type="paragraph" w:styleId="Heading9">
+    <w:name w:val="heading 9"/>
+    <w:basedOn w:val="Normal"/>
+    <w:next w:val="Normal"/>
+    <w:qFormat/>
+    <w:pPr>
+      <w:numPr>
+        <w:ilvl w:val="8"/>
+        <w:numId w:val="1"/>
+      </w:numPr>
+      <w:spacing w:before="240" w:after="60"/>
+      <w:ind w:left="2880"/>
+      <w:outlineLvl w:val="8"/>
+    </w:pPr>
+    <w:rPr>
+      <w:b/>
+      <w:i/>
+      <w:sz w:val="18"/>
+    </w:rPr>
+  </w:style>
+  <w:style w:type="character" w:default="1" w:styleId="DefaultParagraphFont">
+    <w:name w:val="Default Paragraph Font"/>
+    <w:uiPriority w:val="1"/>
+    <w:semiHidden/>
+    <w:unhideWhenUsed/>
+  </w:style>
+  <w:style w:type="table" w:default="1" w:styleId="TableNormal">
+    <w:name w:val="Normal Table"/>
+    <w:uiPriority w:val="99"/>
+    <w:semiHidden/>
+    <w:unhideWhenUsed/>
+    <w:tblPr>
+      <w:tblInd w:w="0" w:type="dxa"/>
+      <w:tblCellMar>
+        <w:top w:w="0" w:type="dxa"/>
+        <w:left w:w="108" w:type="dxa"/>
+        <w:bottom w:w="0" w:type="dxa"/>
+        <w:right w:w="108" w:type="dxa"/>
+      </w:tblCellMar>
+    </w:tblPr>
+  </w:style>
+  <w:style w:type="numbering" w:default="1" w:styleId="NoList">
+    <w:name w:val="No List"/>
+    <w:uiPriority w:val="99"/>
+    <w:semiHidden/>
+    <w:unhideWhenUsed/>
+  </w:style>
+  <w:style w:type="paragraph" w:customStyle="1" w:styleId="Paragraph2">
+    <w:name w:val="Paragraph2"/>
+    <w:basedOn w:val="Normal"/>
+    <w:pPr>
+      <w:spacing w:before="80"/>
+      <w:ind w:left="720"/>
+      <w:jc w:val="both"/>
+    </w:pPr>
+    <w:rPr>
+      <w:color w:val="000000"/>
+      <w:lang w:val="en-AU"/>
+    </w:rPr>
+  </w:style>
+  <w:style w:type="paragraph" w:styleId="Title">
+    <w:name w:val="Title"/>
+    <w:basedOn w:val="Normal"/>
+    <w:next w:val="Normal"/>
+    <w:qFormat/>
+    <w:pPr>
+      <w:spacing w:line="240" w:lineRule="auto"/>
+      <w:jc w:val="center"/>
+    </w:pPr>
+    <w:rPr>
+      <w:rFonts w:ascii="Arial" w:hAnsi="Arial"/>
+      <w:b/>
+      <w:sz w:val="36"/>
+    </w:rPr>
+  </w:style>
+  <w:style w:type="paragraph" w:styleId="Subtitle">
+    <w:name w:val="Subtitle"/>
+    <w:basedOn w:val="Normal"/>
+    <w:qFormat/>
+    <w:pPr>
+      <w:spacing w:after="60"/>
+      <w:jc w:val="center"/>
+    </w:pPr>
+    <w:rPr>
+      <w:rFonts w:ascii="Arial" w:hAnsi="Arial"/>
+      <w:i/>
+      <w:sz w:val="36"/>
+      <w:lang w:val="en-AU"/>
+    </w:rPr>
+  </w:style>
+  <w:style w:type="paragraph" w:styleId="NormalIndent">
+    <w:name w:val="Normal Indent"/>
+    <w:basedOn w:val="Normal"/>
+    <w:semiHidden/>
+    <w:pPr>
+      <w:ind w:left="900" w:hanging="900"/>
+    </w:pPr>
+  </w:style>
+  <w:style w:type="paragraph" w:styleId="TOC1">
+    <w:name w:val="toc 1"/>
+    <w:basedOn w:val="Normal"/>
+    <w:next w:val="Normal"/>
+    <w:semiHidden/>
+    <w:pPr>
+      <w:tabs>
+        <w:tab w:val="right" w:pos="9360"/>
+      </w:tabs>
+      <w:spacing w:before="240" w:after="60"/>
+      <w:ind w:right="720"/>
+    </w:pPr>
+  </w:style>
+  <w:style w:type="paragraph" w:styleId="TOC2">
+    <w:name w:val="toc 2"/>
+    <w:basedOn w:val="Normal"/>
+    <w:next w:val="Normal"/>
+    <w:semiHidden/>
+    <w:pPr>
+      <w:tabs>
+        <w:tab w:val="right" w:pos="9360"/>
+      </w:tabs>
+      <w:ind w:left="432" w:right="720"/>
+    </w:pPr>
+  </w:style>
+  <w:style w:type="paragraph" w:styleId="TOC3">
+    <w:name w:val="toc 3"/>
+    <w:basedOn w:val="Normal"/>
+    <w:next w:val="Normal"/>
+    <w:semiHidden/>
+    <w:pPr>
+      <w:tabs>
+        <w:tab w:val="left" w:pos="1440"/>
+        <w:tab w:val="right" w:pos="9360"/>
+      </w:tabs>
+      <w:ind w:left="864"/>
+    </w:pPr>
+  </w:style>
+  <w:style w:type="paragraph" w:styleId="Header">
+    <w:name w:val="header"/>
+    <w:basedOn w:val="Normal"/>
+    <w:semiHidden/>
+    <w:pPr>
+      <w:tabs>
+        <w:tab w:val="center" w:pos="4320"/>
+        <w:tab w:val="right" w:pos="8640"/>
+      </w:tabs>
+    </w:pPr>
+  </w:style>
+  <w:style w:type="paragraph" w:styleId="Footer">
+    <w:name w:val="footer"/>
+    <w:basedOn w:val="Normal"/>
+    <w:semiHidden/>
+    <w:pPr>
+      <w:tabs>
+        <w:tab w:val="center" w:pos="4320"/>
+        <w:tab w:val="right" w:pos="8640"/>
+      </w:tabs>
+    </w:pPr>
+  </w:style>
+  <w:style w:type="character" w:styleId="PageNumber">
+    <w:name w:val="page number"/>
+    <w:basedOn w:val="DefaultParagraphFont"/>
+    <w:semiHidden/>
+  </w:style>
+  <w:style w:type="paragraph" w:customStyle="1" w:styleId="Bullet1">
+    <w:name w:val="Bullet1"/>
+    <w:basedOn w:val="Normal"/>
+    <w:pPr>
+      <w:ind w:left="720" w:hanging="432"/>
+    </w:pPr>
+  </w:style>
+  <w:style w:type="paragraph" w:customStyle="1" w:styleId="Bullet2">
+    <w:name w:val="Bullet2"/>
+    <w:basedOn w:val="Normal"/>
+    <w:pPr>
+      <w:ind w:left="1440" w:hanging="360"/>
+    </w:pPr>
+    <w:rPr>
+      <w:color w:val="000080"/>
+    </w:rPr>
+  </w:style>
+  <w:style w:type="paragraph" w:customStyle="1" w:styleId="Tabletext">
+    <w:name w:val="Tabletext"/>
+    <w:basedOn w:val="Normal"/>
+    <w:pPr>
+      <w:keepLines/>
+      <w:spacing w:after="120"/>
+    </w:pPr>
+  </w:style>
+  <w:style w:type="paragraph" w:styleId="BodyText">
+    <w:name w:val="Body Text"/>
+    <w:basedOn w:val="Normal"/>
+    <w:semiHidden/>
+    <w:pPr>
+      <w:keepLines/>
+      <w:spacing w:after="120"/>
+      <w:ind w:left="720"/>
+    </w:pPr>
+  </w:style>
+  <w:style w:type="paragraph" w:styleId="DocumentMap">
+    <w:name w:val="Document Map"/>
+    <w:basedOn w:val="Normal"/>
+    <w:semiHidden/>
+    <w:pPr>
+      <w:shd w:val="clear" w:color="auto" w:fill="000080"/>
+    </w:pPr>
+    <w:rPr>
+      <w:rFonts w:ascii="Tahoma" w:hAnsi="Tahoma"/>
+    </w:rPr>
+  </w:style>
+  <w:style w:type="character" w:styleId="FootnoteReference">
+    <w:name w:val="footnote reference"/>
+    <w:semiHidden/>
+    <w:rPr>
+      <w:sz w:val="20"/>
+      <w:vertAlign w:val="superscript"/>
+    </w:rPr>
+  </w:style>
+  <w:style w:type="paragraph" w:styleId="FootnoteText">
+    <w:name w:val="footnote text"/>
+    <w:basedOn w:val="Normal"/>
+    <w:semiHidden/>
+    <w:pPr>
+      <w:keepNext/>
+      <w:keepLines/>
+      <w:pBdr>
+        <w:bottom w:val="single" w:sz="6" w:space="0" w:color="000000"/>
+      </w:pBdr>
+      <w:spacing w:before="40" w:after="40"/>
+      <w:ind w:left="360" w:hanging="360"/>
+    </w:pPr>
+    <w:rPr>
+      <w:rFonts w:ascii="Helvetica" w:hAnsi="Helvetica"/>
+      <w:sz w:val="16"/>
+    </w:rPr>
+  </w:style>
+  <w:style w:type="paragraph" w:customStyle="1" w:styleId="MainTitle">
+    <w:name w:val="Main Title"/>
+    <w:basedOn w:val="Normal"/>
+    <w:pPr>
+      <w:spacing w:before="480" w:after="60" w:line="240" w:lineRule="auto"/>
+      <w:jc w:val="center"/>
+    </w:pPr>
+    <w:rPr>
+      <w:rFonts w:ascii="Arial" w:hAnsi="Arial"/>
+      <w:b/>
+      <w:kern w:val="28"/>
+      <w:sz w:val="32"/>
+    </w:rPr>
+  </w:style>
+  <w:style w:type="paragraph" w:customStyle="1" w:styleId="Paragraph1">
+    <w:name w:val="Paragraph1"/>
+    <w:basedOn w:val="Normal"/>
+    <w:pPr>
+      <w:spacing w:before="80" w:line="240" w:lineRule="auto"/>
+      <w:jc w:val="both"/>
+    </w:pPr>
+  </w:style>
+  <w:style w:type="paragraph" w:customStyle="1" w:styleId="Paragraph3">
+    <w:name w:val="Paragraph3"/>
+    <w:basedOn w:val="Normal"/>
+    <w:pPr>
+      <w:spacing w:before="80" w:line="240" w:lineRule="auto"/>
+      <w:ind w:left="1530"/>
+      <w:jc w:val="both"/>
+    </w:pPr>
+  </w:style>
+  <w:style w:type="paragraph" w:customStyle="1" w:styleId="Paragraph4">
+    <w:name w:val="Paragraph4"/>
+    <w:basedOn w:val="Normal"/>
+    <w:pPr>
+      <w:spacing w:before="80" w:line="240" w:lineRule="auto"/>
+      <w:ind w:left="2250"/>
+      <w:jc w:val="both"/>
+    </w:pPr>
+  </w:style>
+  <w:style w:type="paragraph" w:styleId="TOC4">
+    <w:name w:val="toc 4"/>
+    <w:basedOn w:val="Normal"/>
+    <w:next w:val="Normal"/>
+    <w:autoRedefine/>
+    <w:semiHidden/>
+    <w:pPr>
+      <w:ind w:left="600"/>
+    </w:pPr>
+  </w:style>
+  <w:style w:type="paragraph" w:styleId="TOC5">
+    <w:name w:val="toc 5"/>
+    <w:basedOn w:val="Normal"/>
+    <w:next w:val="Normal"/>
+    <w:autoRedefine/>
+    <w:semiHidden/>
+    <w:pPr>
+      <w:ind w:left="800"/>
+    </w:pPr>
+  </w:style>
+  <w:style w:type="paragraph" w:styleId="TOC6">
+    <w:name w:val="toc 6"/>
+    <w:basedOn w:val="Normal"/>
+    <w:next w:val="Normal"/>
+    <w:autoRedefine/>
+    <w:semiHidden/>
+    <w:pPr>
+      <w:ind w:left="1000"/>
+    </w:pPr>
+  </w:style>
+  <w:style w:type="paragraph" w:styleId="TOC7">
+    <w:name w:val="toc 7"/>
+    <w:basedOn w:val="Normal"/>
+    <w:next w:val="Normal"/>
+    <w:autoRedefine/>
+    <w:semiHidden/>
+    <w:pPr>
+      <w:ind w:left="1200"/>
+    </w:pPr>
+  </w:style>
+  <w:style w:type="paragraph" w:styleId="TOC8">
+    <w:name w:val="toc 8"/>
+    <w:basedOn w:val="Normal"/>
+    <w:next w:val="Normal"/>
+    <w:autoRedefine/>
+    <w:semiHidden/>
+    <w:pPr>
+      <w:ind w:left="1400"/>
+    </w:pPr>
+  </w:style>
+  <w:style w:type="paragraph" w:styleId="TOC9">
+    <w:name w:val="toc 9"/>
+    <w:basedOn w:val="Normal"/>
+    <w:next w:val="Normal"/>
+    <w:autoRedefine/>
+    <w:semiHidden/>
+    <w:pPr>
+      <w:ind w:left="1600"/>
+    </w:pPr>
+  </w:style>
+  <w:style w:type="paragraph" w:styleId="BodyText2">
+    <w:name w:val="Body Text 2"/>
+    <w:basedOn w:val="Normal"/>
+    <w:semiHidden/>
+    <w:rPr>
+      <w:i/>
+      <w:color w:val="0000FF"/>
+    </w:rPr>
+  </w:style>
+  <w:style w:type="paragraph" w:styleId="BodyTextIndent">
+    <w:name w:val="Body Text Indent"/>
+    <w:basedOn w:val="Normal"/>
+    <w:semiHidden/>
+    <w:pPr>
+      <w:ind w:left="720"/>
+    </w:pPr>
+    <w:rPr>
+      <w:i/>
+      <w:color w:val="0000FF"/>
+      <w:u w:val="single"/>
+    </w:rPr>
+  </w:style>
+  <w:style w:type="paragraph" w:customStyle="1" w:styleId="Body">
+    <w:name w:val="Body"/>
+    <w:basedOn w:val="Normal"/>
+    <w:pPr>
+      <w:widowControl/>
+      <w:spacing w:before="120" w:line="240" w:lineRule="auto"/>
+      <w:jc w:val="both"/>
+    </w:pPr>
+    <w:rPr>
+      <w:rFonts w:ascii="Book Antiqua" w:hAnsi="Book Antiqua"/>
+    </w:rPr>
+  </w:style>
+  <w:style w:type="paragraph" w:customStyle="1" w:styleId="Bullet">
+    <w:name w:val="Bullet"/>
+    <w:basedOn w:val="Normal"/>
+    <w:pPr>
+      <w:widowControl/>
+      <w:numPr>
+        <w:numId w:val="22"/>
+      </w:numPr>
+      <w:tabs>
+        <w:tab w:val="left" w:pos="720"/>
+      </w:tabs>
+      <w:spacing w:before="120" w:line="240" w:lineRule="auto"/>
+      <w:ind w:right="360"/>
+      <w:jc w:val="both"/>
+    </w:pPr>
+    <w:rPr>
+      <w:rFonts w:ascii="Book Antiqua" w:hAnsi="Book Antiqua"/>
+    </w:rPr>
+  </w:style>
+  <w:style w:type="paragraph" w:customStyle="1" w:styleId="InfoBlue">
+    <w:name w:val="InfoBlue"/>
+    <w:basedOn w:val="Normal"/>
+    <w:next w:val="BodyText"/>
+    <w:autoRedefine/>
+    <w:pPr>
+      <w:spacing w:after="120"/>
+      <w:ind w:left="720"/>
+    </w:pPr>
+    <w:rPr>
+      <w:i/>
+      <w:color w:val="0000FF"/>
+    </w:rPr>
+  </w:style>
+  <w:style w:type="character" w:styleId="Hyperlink">
+    <w:name w:val="Hyperlink"/>
+    <w:semiHidden/>
+    <w:rPr>
+      <w:color w:val="0000FF"/>
+      <w:u w:val="single"/>
+    </w:rPr>
+  </w:style>
+  <w:style w:type="character" w:styleId="Strong">
+    <w:name w:val="Strong"/>
+    <w:qFormat/>
+    <w:rPr>
+      <w:b/>
+    </w:rPr>
+  </w:style>
+  <w:style w:type="character" w:styleId="FollowedHyperlink">
+    <w:name w:val="FollowedHyperlink"/>
+    <w:semiHidden/>
+    <w:rPr>
+      <w:color w:val="800080"/>
+      <w:u w:val="single"/>
+    </w:rPr>
+  </w:style>
+  <w:style w:type="paragraph" w:styleId="NormalWeb">
+    <w:name w:val="Normal (Web)"/>
+    <w:basedOn w:val="Normal"/>
+    <w:uiPriority w:val="99"/>
+    <w:semiHidden/>
+    <w:unhideWhenUsed/>
+    <w:rsid w:val="00B04E4A"/>
+    <w:pPr>
+      <w:widowControl/>
+      <w:spacing w:before="100" w:beforeAutospacing="1" w:after="100" w:afterAutospacing="1" w:line="240" w:lineRule="auto"/>
+    </w:pPr>
+    <w:rPr>
+      <w:sz w:val="24"/>
+      <w:szCs w:val="24"/>
+      <w:lang w:val="es-AR" w:eastAsia="es-AR"/>
+    </w:rPr>
+  </w:style>
+  <w:style w:type="paragraph" w:styleId="BalloonText">
+    <w:name w:val="Balloon Text"/>
+    <w:basedOn w:val="Normal"/>
+    <w:link w:val="BalloonTextChar"/>
+    <w:uiPriority w:val="99"/>
+    <w:semiHidden/>
+    <w:unhideWhenUsed/>
+    <w:rsid w:val="00C76FDA"/>
+    <w:pPr>
+      <w:spacing w:line="240" w:lineRule="auto"/>
+    </w:pPr>
+    <w:rPr>
+      <w:rFonts w:ascii="Tahoma" w:hAnsi="Tahoma" w:cs="Tahoma"/>
+      <w:sz w:val="16"/>
+      <w:szCs w:val="16"/>
+    </w:rPr>
+  </w:style>
+  <w:style w:type="character" w:customStyle="1" w:styleId="BalloonTextChar">
+    <w:name w:val="Balloon Text Char"/>
+    <w:basedOn w:val="DefaultParagraphFont"/>
+    <w:link w:val="BalloonText"/>
+    <w:uiPriority w:val="99"/>
+    <w:semiHidden/>
+    <w:rsid w:val="00C76FDA"/>
+    <w:rPr>
+      <w:rFonts w:ascii="Tahoma" w:hAnsi="Tahoma" w:cs="Tahoma"/>
+      <w:sz w:val="16"/>
+      <w:szCs w:val="16"/>
+      <w:lang w:val="en-US" w:eastAsia="en-US"/>
     </w:rPr>
   </w:style>
 </w:styles>
@@ -5144,7 +5703,7 @@
     </a:clrScheme>
     <a:fontScheme name="Office">
       <a:majorFont>
-        <a:latin typeface="Calibri Light" panose="020F0302020204030204"/>
+        <a:latin typeface="Calibri Light"/>
         <a:ea typeface=""/>
         <a:cs typeface=""/>
         <a:font script="Jpan" typeface="游ゴシック Light"/>
@@ -5196,7 +5755,7 @@
         <a:font script="Tfng" typeface="Ebrima"/>
       </a:majorFont>
       <a:minorFont>
-        <a:latin typeface="Calibri" panose="020F0502020204030204"/>
+        <a:latin typeface="Calibri"/>
         <a:ea typeface=""/>
         <a:cs typeface=""/>
         <a:font script="Jpan" typeface="游明朝"/>
@@ -5390,7 +5949,7 @@
   <a:extraClrSchemeLst/>
   <a:extLst>
     <a:ext uri="{05A4C25C-085E-4340-85A3-A5531E510DB2}">
-      <thm15:themeFamily xmlns:thm15="http://schemas.microsoft.com/office/thememl/2012/main" name="Office Theme" id="{62F939B6-93AF-4DB8-9C6B-D6C7DFDC589F}" vid="{4A3C46E8-61CC-4603-A589-7422A47A8E4A}"/>
+      <thm15:themeFamily xmlns:thm15="http://schemas.microsoft.com/office/thememl/2012/main" xmlns="" name="Office Theme" id="{62F939B6-93AF-4DB8-9C6B-D6C7DFDC589F}" vid="{4A3C46E8-61CC-4603-A589-7422A47A8E4A}"/>
     </a:ext>
   </a:extLst>
 </a:theme>

</xml_diff>